<commit_message>
part of section 2
</commit_message>
<xml_diff>
--- a/基于硬件分支处理的控制流完整性防御方法-v8.docx
+++ b/基于硬件分支处理的控制流完整性防御方法-v8.docx
@@ -4469,7 +4469,7 @@
             <v:shape id="_x0000_i1025" type="#_x0000_t75" style="width:302.05pt;height:244.7pt" o:ole="">
               <v:imagedata r:id="rId10" o:title=""/>
             </v:shape>
-            <o:OLEObject Type="Embed" ProgID="Visio.Drawing.11" ShapeID="_x0000_i1025" DrawAspect="Content" ObjectID="_1575876219" r:id="rId11"/>
+            <o:OLEObject Type="Embed" ProgID="Visio.Drawing.11" ShapeID="_x0000_i1025" DrawAspect="Content" ObjectID="_1575876813" r:id="rId11"/>
           </w:object>
         </w:r>
       </w:ins>
@@ -8189,7 +8189,7 @@
         <w:r>
           <w:rPr>
             <w:rFonts w:eastAsia="宋体" w:hint="eastAsia"/>
-            <w:lang w:val="zh-TW"/>
+            <w:lang w:val="zh-TW" w:eastAsia="zh-TW"/>
           </w:rPr>
           <w:t>一种</w:t>
         </w:r>
@@ -8198,21 +8198,21 @@
         <w:r>
           <w:rPr>
             <w:rFonts w:eastAsia="宋体" w:hint="eastAsia"/>
-            <w:lang w:val="zh-TW"/>
+            <w:lang w:val="zh-TW" w:eastAsia="zh-TW"/>
           </w:rPr>
           <w:t>基于</w:t>
         </w:r>
         <w:r>
           <w:rPr>
             <w:rFonts w:eastAsia="宋体"/>
-            <w:lang w:val="zh-TW"/>
+            <w:lang w:val="zh-TW" w:eastAsia="zh-TW"/>
           </w:rPr>
           <w:t>硬件分支处理的控制流劫持攻击防御方法</w:t>
         </w:r>
         <w:r>
           <w:rPr>
             <w:rFonts w:eastAsia="宋体" w:hint="eastAsia"/>
-            <w:lang w:val="zh-TW"/>
+            <w:lang w:val="zh-TW" w:eastAsia="zh-TW"/>
           </w:rPr>
           <w:t>（</w:t>
         </w:r>
@@ -8223,7 +8223,7 @@
           <w:rPr>
             <w:rFonts w:eastAsia="宋体" w:hint="eastAsia"/>
             <w:highlight w:val="yellow"/>
-            <w:lang w:val="zh-TW"/>
+            <w:lang w:val="zh-TW" w:eastAsia="zh-TW"/>
           </w:rPr>
           <w:t>简称</w:t>
         </w:r>
@@ -8231,7 +8231,7 @@
           <w:rPr>
             <w:rFonts w:eastAsia="宋体"/>
             <w:highlight w:val="yellow"/>
-            <w:lang w:val="zh-TW"/>
+            <w:lang w:val="zh-TW" w:eastAsia="zh-TW"/>
           </w:rPr>
           <w:t>Branch</w:t>
         </w:r>
@@ -8263,7 +8263,7 @@
         <w:r>
           <w:rPr>
             <w:rFonts w:eastAsia="宋体"/>
-            <w:lang w:val="zh-TW"/>
+            <w:lang w:val="zh-TW" w:eastAsia="zh-TW"/>
           </w:rPr>
           <w:t>）</w:t>
         </w:r>
@@ -8272,7 +8272,7 @@
         <w:r>
           <w:rPr>
             <w:rFonts w:eastAsia="宋体" w:hint="eastAsia"/>
-            <w:lang w:val="zh-TW"/>
+            <w:lang w:val="zh-TW" w:eastAsia="zh-TW"/>
           </w:rPr>
           <w:t>。</w:t>
         </w:r>
@@ -8280,6 +8280,9 @@
       <w:commentRangeStart w:id="476"/>
       <w:del w:id="477" w:author="wang" w:date="2017-12-25T14:03:00Z">
         <w:r>
+          <w:rPr>
+            <w:lang w:eastAsia="zh-TW"/>
+          </w:rPr>
           <w:delText xml:space="preserve">PerfCFI </w:delText>
         </w:r>
       </w:del>
@@ -8289,6 +8292,9 @@
       </w:r>
       <w:del w:id="478" w:author="wang" w:date="2017-12-25T14:03:00Z">
         <w:r>
+          <w:rPr>
+            <w:lang w:eastAsia="zh-TW"/>
+          </w:rPr>
           <w:delText>ROP</w:delText>
         </w:r>
         <w:r>
@@ -9385,37 +9391,23 @@
               </w:rPr>
             </w:rPrChange>
           </w:rPr>
-          <w:t>疑似</w:t>
+          <w:t>疑似配件</w:t>
+        </w:r>
+      </w:ins>
+      <w:ins w:id="508" w:author="wang" w:date="2017-12-27T10:32:00Z">
+        <w:r>
+          <w:rPr>
+            <w:rFonts w:eastAsiaTheme="minorEastAsia" w:hint="eastAsia"/>
+            <w:b/>
+            <w:lang w:val="zh-TW"/>
+          </w:rPr>
+          <w:t>的</w:t>
         </w:r>
         <w:r>
           <w:rPr>
             <w:rFonts w:eastAsiaTheme="minorEastAsia"/>
             <w:b/>
             <w:lang w:val="zh-TW"/>
-            <w:rPrChange w:id="508" w:author="wang" w:date="2017-12-27T10:22:00Z">
-              <w:rPr>
-                <w:rFonts w:eastAsiaTheme="minorEastAsia"/>
-                <w:lang w:val="zh-TW"/>
-              </w:rPr>
-            </w:rPrChange>
-          </w:rPr>
-          <w:t>配件</w:t>
-        </w:r>
-      </w:ins>
-      <w:ins w:id="509" w:author="wang" w:date="2017-12-27T10:32:00Z">
-        <w:r>
-          <w:rPr>
-            <w:rFonts w:eastAsiaTheme="minorEastAsia" w:hint="eastAsia"/>
-            <w:b/>
-            <w:lang w:val="zh-TW"/>
-          </w:rPr>
-          <w:t>的</w:t>
-        </w:r>
-        <w:r>
-          <w:rPr>
-            <w:rFonts w:eastAsiaTheme="minorEastAsia"/>
-            <w:b/>
-            <w:lang w:val="zh-TW"/>
           </w:rPr>
           <w:t>识别</w:t>
         </w:r>
@@ -9426,9 +9418,9 @@
         <w:pStyle w:val="a0"/>
         <w:ind w:firstLine="199"/>
         <w:rPr>
-          <w:rFonts w:eastAsiaTheme="minorEastAsia" w:hint="eastAsia"/>
+          <w:rFonts w:eastAsiaTheme="minorEastAsia"/>
           <w:lang w:val="zh-TW"/>
-          <w:rPrChange w:id="510" w:author="wang" w:date="2017-12-27T10:23:00Z">
+          <w:rPrChange w:id="509" w:author="wang" w:date="2017-12-27T10:23:00Z">
             <w:rPr>
               <w:rFonts w:ascii="宋体" w:eastAsia="宋体" w:hAnsi="宋体" w:cs="宋体"/>
               <w:lang w:val="zh-TW" w:eastAsia="zh-TW"/>
@@ -9436,12 +9428,12 @@
           </w:rPrChange>
         </w:rPr>
       </w:pPr>
-      <w:ins w:id="511" w:author="wang" w:date="2017-12-27T10:22:00Z">
+      <w:ins w:id="510" w:author="wang" w:date="2017-12-27T10:22:00Z">
         <w:r>
           <w:rPr>
             <w:rFonts w:eastAsiaTheme="minorEastAsia" w:hint="eastAsia"/>
             <w:lang w:val="zh-TW"/>
-            <w:rPrChange w:id="512" w:author="wang" w:date="2017-12-27T10:23:00Z">
+            <w:rPrChange w:id="511" w:author="wang" w:date="2017-12-27T10:23:00Z">
               <w:rPr>
                 <w:rFonts w:eastAsiaTheme="minorEastAsia" w:hint="eastAsia"/>
                 <w:b/>
@@ -9449,13 +9441,13 @@
               </w:rPr>
             </w:rPrChange>
           </w:rPr>
-          <w:t>当</w:t>
+          <w:t>当满足下列条件之一时，认为当前指令片段为疑似配件（</w:t>
         </w:r>
         <w:r>
           <w:rPr>
             <w:rFonts w:eastAsiaTheme="minorEastAsia"/>
             <w:lang w:val="zh-TW"/>
-            <w:rPrChange w:id="513" w:author="wang" w:date="2017-12-27T10:23:00Z">
+            <w:rPrChange w:id="512" w:author="wang" w:date="2017-12-27T10:23:00Z">
               <w:rPr>
                 <w:rFonts w:eastAsiaTheme="minorEastAsia"/>
                 <w:b/>
@@ -9463,13 +9455,13 @@
               </w:rPr>
             </w:rPrChange>
           </w:rPr>
-          <w:t>满足下列条件之一时，认为</w:t>
+          <w:t>gadget</w:t>
         </w:r>
         <w:r>
           <w:rPr>
             <w:rFonts w:eastAsiaTheme="minorEastAsia" w:hint="eastAsia"/>
             <w:lang w:val="zh-TW"/>
-            <w:rPrChange w:id="514" w:author="wang" w:date="2017-12-27T10:23:00Z">
+            <w:rPrChange w:id="513" w:author="wang" w:date="2017-12-27T10:23:00Z">
               <w:rPr>
                 <w:rFonts w:eastAsiaTheme="minorEastAsia" w:hint="eastAsia"/>
                 <w:b/>
@@ -9477,63 +9469,7 @@
               </w:rPr>
             </w:rPrChange>
           </w:rPr>
-          <w:t>当前</w:t>
-        </w:r>
-        <w:r>
-          <w:rPr>
-            <w:rFonts w:eastAsiaTheme="minorEastAsia"/>
-            <w:lang w:val="zh-TW"/>
-            <w:rPrChange w:id="515" w:author="wang" w:date="2017-12-27T10:23:00Z">
-              <w:rPr>
-                <w:rFonts w:eastAsiaTheme="minorEastAsia"/>
-                <w:b/>
-                <w:lang w:val="zh-TW"/>
-              </w:rPr>
-            </w:rPrChange>
-          </w:rPr>
-          <w:t>指令片段为疑似配件（</w:t>
-        </w:r>
-        <w:r>
-          <w:rPr>
-            <w:rFonts w:eastAsiaTheme="minorEastAsia" w:hint="eastAsia"/>
-            <w:lang w:val="zh-TW"/>
-            <w:rPrChange w:id="516" w:author="wang" w:date="2017-12-27T10:23:00Z">
-              <w:rPr>
-                <w:rFonts w:eastAsiaTheme="minorEastAsia" w:hint="eastAsia"/>
-                <w:b/>
-                <w:lang w:val="zh-TW"/>
-              </w:rPr>
-            </w:rPrChange>
-          </w:rPr>
-          <w:t>gadget</w:t>
-        </w:r>
-        <w:r>
-          <w:rPr>
-            <w:rFonts w:eastAsiaTheme="minorEastAsia"/>
-            <w:lang w:val="zh-TW"/>
-            <w:rPrChange w:id="517" w:author="wang" w:date="2017-12-27T10:23:00Z">
-              <w:rPr>
-                <w:rFonts w:eastAsiaTheme="minorEastAsia"/>
-                <w:b/>
-                <w:lang w:val="zh-TW"/>
-              </w:rPr>
-            </w:rPrChange>
-          </w:rPr>
-          <w:t>）</w:t>
-        </w:r>
-        <w:r>
-          <w:rPr>
-            <w:rFonts w:eastAsiaTheme="minorEastAsia" w:hint="eastAsia"/>
-            <w:lang w:val="zh-TW"/>
-            <w:rPrChange w:id="518" w:author="wang" w:date="2017-12-27T10:23:00Z">
-              <w:rPr>
-                <w:rFonts w:eastAsiaTheme="minorEastAsia" w:hint="eastAsia"/>
-                <w:b/>
-                <w:lang w:val="zh-TW"/>
-              </w:rPr>
-            </w:rPrChange>
-          </w:rPr>
-          <w:t>：</w:t>
+          <w:t>）：</w:t>
         </w:r>
       </w:ins>
     </w:p>
@@ -9549,7 +9485,7 @@
       <w:r>
         <w:tab/>
       </w:r>
-      <w:del w:id="519" w:author="wang" w:date="2017-12-27T10:01:00Z">
+      <w:del w:id="514" w:author="wang" w:date="2017-12-27T10:01:00Z">
         <w:r>
           <w:delText>ROP</w:delText>
         </w:r>
@@ -9560,7 +9496,7 @@
           </w:rPr>
           <w:delText>攻击利用系统中可以利用的指令片段来完成，这些指令片段称为</w:delText>
         </w:r>
-        <w:commentRangeStart w:id="520"/>
+        <w:commentRangeStart w:id="515"/>
         <w:r>
           <w:delText>gadget</w:delText>
         </w:r>
@@ -9572,12 +9508,12 @@
           <w:delText>。</w:delText>
         </w:r>
       </w:del>
-      <w:del w:id="521" w:author="wang" w:date="2017-12-27T10:06:00Z">
+      <w:del w:id="516" w:author="wang" w:date="2017-12-27T10:06:00Z">
         <w:r>
           <w:delText>PerfCFI</w:delText>
         </w:r>
       </w:del>
-      <w:del w:id="522" w:author="wang" w:date="2017-12-27T10:22:00Z">
+      <w:del w:id="517" w:author="wang" w:date="2017-12-27T10:22:00Z">
         <w:r>
           <w:rPr>
             <w:rFonts w:eastAsia="宋体" w:hint="eastAsia"/>
@@ -9596,16 +9532,16 @@
           </w:rPr>
           <w:delText>和</w:delText>
         </w:r>
-        <w:commentRangeStart w:id="523"/>
+        <w:commentRangeStart w:id="518"/>
         <w:r>
           <w:delText>critical gadget</w:delText>
         </w:r>
-        <w:commentRangeEnd w:id="520"/>
-        <w:r>
-          <w:commentReference w:id="520"/>
+        <w:commentRangeEnd w:id="515"/>
+        <w:r>
+          <w:commentReference w:id="515"/>
         </w:r>
       </w:del>
-      <w:commentRangeEnd w:id="523"/>
+      <w:commentRangeEnd w:id="518"/>
       <w:r>
         <w:rPr>
           <w:rStyle w:val="af2"/>
@@ -9614,9 +9550,9 @@
           <w:kern w:val="0"/>
           <w:lang w:eastAsia="en-US"/>
         </w:rPr>
-        <w:commentReference w:id="523"/>
-      </w:r>
-      <w:del w:id="524" w:author="wang" w:date="2017-12-27T10:22:00Z">
+        <w:commentReference w:id="518"/>
+      </w:r>
+      <w:del w:id="519" w:author="wang" w:date="2017-12-27T10:22:00Z">
         <w:r>
           <w:rPr>
             <w:rFonts w:eastAsia="宋体" w:hint="eastAsia"/>
@@ -9649,7 +9585,7 @@
         </w:rPr>
         <w:br/>
       </w:r>
-      <w:commentRangeStart w:id="525"/>
+      <w:commentRangeStart w:id="520"/>
     </w:p>
     <w:p>
       <w:pPr>
@@ -9667,7 +9603,7 @@
           <w:lang w:val="zh-TW" w:eastAsia="zh-TW"/>
         </w:rPr>
       </w:pPr>
-      <w:ins w:id="526" w:author="wang" w:date="2017-12-27T10:23:00Z">
+      <w:ins w:id="521" w:author="wang" w:date="2017-12-27T10:23:00Z">
         <w:r>
           <w:rPr>
             <w:rFonts w:eastAsiaTheme="minorEastAsia" w:hint="eastAsia"/>
@@ -9676,7 +9612,7 @@
           <w:t>非</w:t>
         </w:r>
       </w:ins>
-      <w:ins w:id="527" w:author="wang" w:date="2017-12-27T10:24:00Z">
+      <w:ins w:id="522" w:author="wang" w:date="2017-12-27T10:24:00Z">
         <w:r>
           <w:rPr>
             <w:rFonts w:eastAsiaTheme="minorEastAsia" w:hint="eastAsia"/>
@@ -9698,9 +9634,9 @@
         </w:rPr>
         <w:t>Call-preceded ret</w:t>
       </w:r>
-      <w:commentRangeEnd w:id="525"/>
-      <w:r>
-        <w:commentReference w:id="525"/>
+      <w:commentRangeEnd w:id="520"/>
+      <w:r>
+        <w:commentReference w:id="520"/>
       </w:r>
       <w:r>
         <w:rPr>
@@ -9709,73 +9645,73 @@
         </w:rPr>
         <w:t>：对于所有的</w:t>
       </w:r>
+      <w:del w:id="523" w:author="wang" w:date="2017-12-27T10:24:00Z">
+        <w:r>
+          <w:rPr>
+            <w:lang w:eastAsia="zh-TW"/>
+          </w:rPr>
+          <w:delText>return</w:delText>
+        </w:r>
+      </w:del>
+      <w:ins w:id="524" w:author="wang" w:date="2017-12-27T10:24:00Z">
+        <w:r>
+          <w:rPr>
+            <w:rFonts w:eastAsiaTheme="minorEastAsia" w:hint="eastAsia"/>
+          </w:rPr>
+          <w:t>返回</w:t>
+        </w:r>
+      </w:ins>
+      <w:r>
+        <w:rPr>
+          <w:rFonts w:eastAsia="宋体" w:hint="eastAsia"/>
+          <w:lang w:eastAsia="zh-TW"/>
+        </w:rPr>
+        <w:t>指令，如果目标地址的上一条指令不是</w:t>
+      </w:r>
+      <w:ins w:id="525" w:author="wang" w:date="2017-12-27T10:24:00Z">
+        <w:r>
+          <w:rPr>
+            <w:rFonts w:eastAsiaTheme="minorEastAsia" w:hint="eastAsia"/>
+          </w:rPr>
+          <w:t>调用</w:t>
+        </w:r>
+      </w:ins>
+      <w:del w:id="526" w:author="wang" w:date="2017-12-27T10:24:00Z">
+        <w:r>
+          <w:rPr>
+            <w:lang w:eastAsia="zh-TW"/>
+          </w:rPr>
+          <w:delText>call</w:delText>
+        </w:r>
+      </w:del>
+      <w:r>
+        <w:rPr>
+          <w:rFonts w:eastAsia="宋体" w:hint="eastAsia"/>
+          <w:lang w:eastAsia="zh-TW"/>
+        </w:rPr>
+        <w:t>指令，将其标为疑似</w:t>
+      </w:r>
+      <w:ins w:id="527" w:author="wang" w:date="2017-12-27T10:24:00Z">
+        <w:r>
+          <w:rPr>
+            <w:rFonts w:eastAsia="宋体" w:hint="eastAsia"/>
+          </w:rPr>
+          <w:t>配件</w:t>
+        </w:r>
+      </w:ins>
       <w:del w:id="528" w:author="wang" w:date="2017-12-27T10:24:00Z">
         <w:r>
           <w:rPr>
             <w:lang w:eastAsia="zh-TW"/>
           </w:rPr>
-          <w:delText>return</w:delText>
+          <w:delText>gadget</w:delText>
         </w:r>
       </w:del>
-      <w:ins w:id="529" w:author="wang" w:date="2017-12-27T10:24:00Z">
-        <w:r>
-          <w:rPr>
-            <w:rFonts w:eastAsiaTheme="minorEastAsia" w:hint="eastAsia"/>
-          </w:rPr>
-          <w:t>返回</w:t>
-        </w:r>
-      </w:ins>
       <w:r>
         <w:rPr>
           <w:rFonts w:eastAsia="宋体" w:hint="eastAsia"/>
           <w:lang w:eastAsia="zh-TW"/>
         </w:rPr>
-        <w:t>指令，如果目标地址的上一条指令不是</w:t>
-      </w:r>
-      <w:ins w:id="530" w:author="wang" w:date="2017-12-27T10:24:00Z">
-        <w:r>
-          <w:rPr>
-            <w:rFonts w:eastAsiaTheme="minorEastAsia" w:hint="eastAsia"/>
-          </w:rPr>
-          <w:t>调用</w:t>
-        </w:r>
-      </w:ins>
-      <w:del w:id="531" w:author="wang" w:date="2017-12-27T10:24:00Z">
-        <w:r>
-          <w:rPr>
-            <w:lang w:eastAsia="zh-TW"/>
-          </w:rPr>
-          <w:delText>call</w:delText>
-        </w:r>
-      </w:del>
-      <w:r>
-        <w:rPr>
-          <w:rFonts w:eastAsia="宋体" w:hint="eastAsia"/>
-          <w:lang w:eastAsia="zh-TW"/>
-        </w:rPr>
-        <w:t>指令，将其标为疑似</w:t>
-      </w:r>
-      <w:ins w:id="532" w:author="wang" w:date="2017-12-27T10:24:00Z">
-        <w:r>
-          <w:rPr>
-            <w:rFonts w:eastAsia="宋体" w:hint="eastAsia"/>
-          </w:rPr>
-          <w:t>配件</w:t>
-        </w:r>
-      </w:ins>
-      <w:del w:id="533" w:author="wang" w:date="2017-12-27T10:24:00Z">
-        <w:r>
-          <w:rPr>
-            <w:lang w:eastAsia="zh-TW"/>
-          </w:rPr>
-          <w:delText>gadget</w:delText>
-        </w:r>
-      </w:del>
-      <w:r>
-        <w:rPr>
-          <w:rFonts w:eastAsia="宋体" w:hint="eastAsia"/>
-          <w:lang w:eastAsia="zh-TW"/>
-        </w:rPr>
         <w:t>；</w:t>
       </w:r>
       <w:r>
@@ -9785,7 +9721,7 @@
         </w:rPr>
         <w:br/>
       </w:r>
-      <w:commentRangeStart w:id="534"/>
+      <w:commentRangeStart w:id="529"/>
     </w:p>
     <w:p>
       <w:pPr>
@@ -9803,8 +9739,8 @@
           <w:lang w:val="zh-TW" w:eastAsia="zh-TW"/>
         </w:rPr>
       </w:pPr>
-      <w:commentRangeStart w:id="535"/>
-      <w:ins w:id="536" w:author="wang" w:date="2017-12-27T10:24:00Z">
+      <w:commentRangeStart w:id="530"/>
+      <w:ins w:id="531" w:author="wang" w:date="2017-12-27T10:24:00Z">
         <w:r>
           <w:rPr>
             <w:rFonts w:eastAsiaTheme="minorEastAsia" w:hint="eastAsia"/>
@@ -9818,8 +9754,8 @@
           <w:t>指令序列</w:t>
         </w:r>
       </w:ins>
-      <w:commentRangeEnd w:id="535"/>
-      <w:ins w:id="537" w:author="wang" w:date="2017-12-27T10:25:00Z">
+      <w:commentRangeEnd w:id="530"/>
+      <w:ins w:id="532" w:author="wang" w:date="2017-12-27T10:25:00Z">
         <w:r>
           <w:rPr>
             <w:rStyle w:val="af2"/>
@@ -9828,17 +9764,17 @@
             <w:kern w:val="0"/>
             <w:lang w:eastAsia="en-US"/>
           </w:rPr>
-          <w:commentReference w:id="535"/>
+          <w:commentReference w:id="530"/>
         </w:r>
       </w:ins>
-      <w:del w:id="538" w:author="wang" w:date="2017-12-27T10:24:00Z">
+      <w:del w:id="533" w:author="wang" w:date="2017-12-27T10:24:00Z">
         <w:r>
           <w:delText>Short basic sequence</w:delText>
         </w:r>
       </w:del>
-      <w:commentRangeEnd w:id="534"/>
-      <w:r>
-        <w:commentReference w:id="534"/>
+      <w:commentRangeEnd w:id="529"/>
+      <w:r>
+        <w:commentReference w:id="529"/>
       </w:r>
       <w:r>
         <w:rPr>
@@ -9847,7 +9783,7 @@
         </w:rPr>
         <w:t>：如果上一个可疑分支到下一个可疑分支的指令长度低于一定阈值</w:t>
       </w:r>
-      <w:ins w:id="539" w:author="wang" w:date="2017-12-27T10:25:00Z">
+      <w:ins w:id="534" w:author="wang" w:date="2017-12-27T10:25:00Z">
         <w:r>
           <w:rPr>
             <w:rFonts w:eastAsia="宋体" w:hint="eastAsia"/>
@@ -9858,7 +9794,7 @@
       <w:r>
         <w:t>maxGadgetLength</w:t>
       </w:r>
-      <w:ins w:id="540" w:author="wang" w:date="2017-12-27T10:25:00Z">
+      <w:ins w:id="535" w:author="wang" w:date="2017-12-27T10:25:00Z">
         <w:r>
           <w:rPr>
             <w:rFonts w:eastAsiaTheme="minorEastAsia" w:hint="eastAsia"/>
@@ -9873,7 +9809,7 @@
         </w:rPr>
         <w:t>，将其标为疑似</w:t>
       </w:r>
-      <w:ins w:id="541" w:author="wang" w:date="2017-12-27T10:25:00Z">
+      <w:ins w:id="536" w:author="wang" w:date="2017-12-27T10:25:00Z">
         <w:r>
           <w:rPr>
             <w:rFonts w:eastAsia="宋体" w:hint="eastAsia"/>
@@ -9881,7 +9817,7 @@
           <w:t>配件</w:t>
         </w:r>
       </w:ins>
-      <w:del w:id="542" w:author="wang" w:date="2017-12-27T10:25:00Z">
+      <w:del w:id="537" w:author="wang" w:date="2017-12-27T10:25:00Z">
         <w:r>
           <w:delText>gadget</w:delText>
         </w:r>
@@ -9902,52 +9838,40 @@
           <w:numId w:val="45"/>
         </w:numPr>
         <w:rPr>
-          <w:ins w:id="543" w:author="wang" w:date="2017-12-27T10:32:00Z"/>
+          <w:ins w:id="538" w:author="wang" w:date="2017-12-27T10:32:00Z"/>
           <w:rFonts w:eastAsiaTheme="minorEastAsia"/>
           <w:b/>
-          <w:rPrChange w:id="544" w:author="wang" w:date="2017-12-27T10:33:00Z">
+          <w:rPrChange w:id="539" w:author="wang" w:date="2017-12-27T10:33:00Z">
             <w:rPr>
-              <w:ins w:id="545" w:author="wang" w:date="2017-12-27T10:32:00Z"/>
+              <w:ins w:id="540" w:author="wang" w:date="2017-12-27T10:32:00Z"/>
             </w:rPr>
           </w:rPrChange>
         </w:rPr>
-        <w:pPrChange w:id="546" w:author="wang" w:date="2017-12-27T10:33:00Z">
+        <w:pPrChange w:id="541" w:author="wang" w:date="2017-12-27T10:33:00Z">
           <w:pPr>
             <w:pStyle w:val="a0"/>
             <w:ind w:firstLine="0"/>
           </w:pPr>
         </w:pPrChange>
       </w:pPr>
-      <w:ins w:id="547" w:author="wang" w:date="2017-12-27T10:33:00Z">
+      <w:ins w:id="542" w:author="wang" w:date="2017-12-27T10:33:00Z">
         <w:r>
           <w:rPr>
             <w:rFonts w:eastAsiaTheme="minorEastAsia" w:hint="eastAsia"/>
             <w:b/>
-            <w:rPrChange w:id="548" w:author="wang" w:date="2017-12-27T10:33:00Z">
+            <w:rPrChange w:id="543" w:author="wang" w:date="2017-12-27T10:33:00Z">
               <w:rPr>
                 <w:rFonts w:eastAsiaTheme="minorEastAsia" w:hint="eastAsia"/>
               </w:rPr>
             </w:rPrChange>
           </w:rPr>
-          <w:t>长无效</w:t>
-        </w:r>
-        <w:r>
-          <w:rPr>
-            <w:rFonts w:eastAsiaTheme="minorEastAsia"/>
-            <w:b/>
-            <w:rPrChange w:id="549" w:author="wang" w:date="2017-12-27T10:33:00Z">
-              <w:rPr>
-                <w:rFonts w:eastAsiaTheme="minorEastAsia"/>
-              </w:rPr>
-            </w:rPrChange>
-          </w:rPr>
-          <w:t>片段的识别</w:t>
+          <w:t>长无效片段的识别</w:t>
         </w:r>
       </w:ins>
       <w:r>
         <w:rPr>
           <w:b/>
-          <w:rPrChange w:id="550" w:author="wang" w:date="2017-12-27T10:33:00Z">
+          <w:rPrChange w:id="544" w:author="wang" w:date="2017-12-27T10:33:00Z">
             <w:rPr/>
           </w:rPrChange>
         </w:rPr>
@@ -9963,7 +9887,7 @@
           <w:lang w:val="zh-TW" w:eastAsia="zh-TW"/>
         </w:rPr>
       </w:pPr>
-      <w:ins w:id="551" w:author="wang" w:date="2017-12-27T10:33:00Z">
+      <w:ins w:id="545" w:author="wang" w:date="2017-12-27T10:33:00Z">
         <w:r>
           <w:rPr>
             <w:rFonts w:eastAsia="PMingLiU"/>
@@ -9972,7 +9896,7 @@
           <w:tab/>
         </w:r>
       </w:ins>
-      <w:commentRangeStart w:id="552"/>
+      <w:commentRangeStart w:id="546"/>
       <w:r>
         <w:rPr>
           <w:rFonts w:eastAsia="宋体" w:hint="eastAsia"/>
@@ -9980,9 +9904,9 @@
         </w:rPr>
         <w:t>为了提高检测的准确性</w:t>
       </w:r>
-      <w:commentRangeEnd w:id="552"/>
-      <w:r>
-        <w:commentReference w:id="552"/>
+      <w:commentRangeEnd w:id="546"/>
+      <w:r>
+        <w:commentReference w:id="546"/>
       </w:r>
       <w:r>
         <w:rPr>
@@ -10001,7 +9925,7 @@
         </w:rPr>
         <w:t>对长无效片段进行识别和过滤。长无效片段是指副作用较小的长指令片段，通常用于绕过基于连续</w:t>
       </w:r>
-      <w:ins w:id="553" w:author="wang" w:date="2017-12-27T10:35:00Z">
+      <w:ins w:id="547" w:author="wang" w:date="2017-12-27T10:35:00Z">
         <w:r>
           <w:rPr>
             <w:rFonts w:eastAsiaTheme="minorEastAsia" w:hint="eastAsia"/>
@@ -10009,7 +9933,7 @@
           <w:t>配件</w:t>
         </w:r>
       </w:ins>
-      <w:del w:id="554" w:author="wang" w:date="2017-12-27T10:35:00Z">
+      <w:del w:id="548" w:author="wang" w:date="2017-12-27T10:35:00Z">
         <w:r>
           <w:delText>gadget</w:delText>
         </w:r>
@@ -10031,7 +9955,7 @@
         </w:rPr>
         <w:t>检测方式。如果在上一个疑似</w:t>
       </w:r>
-      <w:ins w:id="555" w:author="wang" w:date="2017-12-27T10:35:00Z">
+      <w:ins w:id="549" w:author="wang" w:date="2017-12-27T10:35:00Z">
         <w:r>
           <w:rPr>
             <w:rFonts w:eastAsiaTheme="minorEastAsia" w:hint="eastAsia"/>
@@ -10039,7 +9963,7 @@
           <w:t>配件</w:t>
         </w:r>
       </w:ins>
-      <w:del w:id="556" w:author="wang" w:date="2017-12-27T10:35:00Z">
+      <w:del w:id="550" w:author="wang" w:date="2017-12-27T10:35:00Z">
         <w:r>
           <w:delText>gadget</w:delText>
         </w:r>
@@ -10051,7 +9975,7 @@
         </w:rPr>
         <w:t>末尾到下一个疑似</w:t>
       </w:r>
-      <w:ins w:id="557" w:author="wang" w:date="2017-12-27T10:36:00Z">
+      <w:ins w:id="551" w:author="wang" w:date="2017-12-27T10:36:00Z">
         <w:r>
           <w:rPr>
             <w:rFonts w:eastAsiaTheme="minorEastAsia" w:hint="eastAsia"/>
@@ -10059,12 +9983,12 @@
           <w:t>配件</w:t>
         </w:r>
       </w:ins>
-      <w:del w:id="558" w:author="wang" w:date="2017-12-27T10:36:00Z">
+      <w:del w:id="552" w:author="wang" w:date="2017-12-27T10:36:00Z">
         <w:r>
           <w:delText>g</w:delText>
         </w:r>
       </w:del>
-      <w:del w:id="559" w:author="wang" w:date="2017-12-27T10:35:00Z">
+      <w:del w:id="553" w:author="wang" w:date="2017-12-27T10:35:00Z">
         <w:r>
           <w:delText>adget</w:delText>
         </w:r>
@@ -10076,7 +10000,7 @@
         </w:rPr>
         <w:t>开始，系统状态（</w:t>
       </w:r>
-      <w:del w:id="560" w:author="wang" w:date="2017-12-27T10:36:00Z">
+      <w:del w:id="554" w:author="wang" w:date="2017-12-27T10:36:00Z">
         <w:r>
           <w:rPr>
             <w:rFonts w:eastAsia="宋体" w:hint="eastAsia"/>
@@ -10085,7 +10009,7 @@
           <w:delText>主要是</w:delText>
         </w:r>
       </w:del>
-      <w:ins w:id="561" w:author="wang" w:date="2017-12-27T10:36:00Z">
+      <w:ins w:id="555" w:author="wang" w:date="2017-12-27T10:36:00Z">
         <w:r>
           <w:rPr>
             <w:rFonts w:eastAsia="宋体" w:hint="eastAsia"/>
@@ -10108,7 +10032,7 @@
         </w:rPr>
         <w:t>架构寄存器</w:t>
       </w:r>
-      <w:ins w:id="562" w:author="wang" w:date="2017-12-27T10:37:00Z">
+      <w:ins w:id="556" w:author="wang" w:date="2017-12-27T10:37:00Z">
         <w:r>
           <w:rPr>
             <w:rFonts w:eastAsia="宋体" w:hint="eastAsia"/>
@@ -10124,8 +10048,6 @@
           <w:t>值来表征系统状态</w:t>
         </w:r>
       </w:ins>
-      <w:bookmarkStart w:id="563" w:name="_GoBack"/>
-      <w:bookmarkEnd w:id="563"/>
       <w:r>
         <w:rPr>
           <w:rFonts w:eastAsia="宋体" w:hint="eastAsia"/>
@@ -10140,7 +10062,7 @@
         </w:rPr>
         <w:br/>
       </w:r>
-      <w:commentRangeStart w:id="564"/>
+      <w:commentRangeStart w:id="557"/>
     </w:p>
     <w:p>
       <w:pPr>
@@ -10150,12 +10072,13 @@
           <w:numId w:val="44"/>
         </w:numPr>
         <w:rPr>
-          <w:ins w:id="565" w:author="wang" w:date="2017-12-27T10:26:00Z"/>
-          <w:rFonts w:eastAsiaTheme="minorEastAsia" w:hint="eastAsia"/>
+          <w:ins w:id="558" w:author="wang" w:date="2017-12-27T10:26:00Z"/>
+          <w:rFonts w:eastAsiaTheme="minorEastAsia"/>
           <w:b/>
         </w:rPr>
       </w:pPr>
-      <w:ins w:id="566" w:author="wang" w:date="2017-12-27T10:26:00Z">
+      <w:commentRangeStart w:id="559"/>
+      <w:ins w:id="560" w:author="wang" w:date="2017-12-27T10:26:00Z">
         <w:r>
           <w:rPr>
             <w:rFonts w:eastAsiaTheme="minorEastAsia" w:hint="eastAsia"/>
@@ -10168,10 +10091,32 @@
             <w:rFonts w:eastAsiaTheme="minorEastAsia"/>
             <w:b/>
           </w:rPr>
-          <w:t>长度统计</w:t>
+          <w:t>长度</w:t>
         </w:r>
       </w:ins>
-      <w:ins w:id="567" w:author="wang" w:date="2017-12-27T10:27:00Z">
+      <w:commentRangeEnd w:id="559"/>
+      <w:ins w:id="561" w:author="wang" w:date="2017-12-27T10:46:00Z">
+        <w:r>
+          <w:rPr>
+            <w:rStyle w:val="af2"/>
+            <w:rFonts w:eastAsiaTheme="minorEastAsia"/>
+            <w:color w:val="auto"/>
+            <w:kern w:val="0"/>
+            <w:lang w:eastAsia="en-US"/>
+          </w:rPr>
+          <w:commentReference w:id="559"/>
+        </w:r>
+      </w:ins>
+      <w:ins w:id="563" w:author="wang" w:date="2017-12-27T10:26:00Z">
+        <w:r>
+          <w:rPr>
+            <w:rFonts w:eastAsiaTheme="minorEastAsia"/>
+            <w:b/>
+          </w:rPr>
+          <w:t>统计</w:t>
+        </w:r>
+      </w:ins>
+      <w:ins w:id="564" w:author="wang" w:date="2017-12-27T10:27:00Z">
         <w:r>
           <w:rPr>
             <w:rFonts w:eastAsiaTheme="minorEastAsia" w:hint="eastAsia"/>
@@ -10190,12 +10135,12 @@
           <w:lang w:val="zh-TW" w:eastAsia="zh-TW"/>
         </w:rPr>
       </w:pPr>
-      <w:ins w:id="568" w:author="wang" w:date="2017-12-27T10:28:00Z">
+      <w:ins w:id="565" w:author="wang" w:date="2017-12-27T10:28:00Z">
         <w:r>
           <w:t>BranchChecker</w:t>
         </w:r>
       </w:ins>
-      <w:del w:id="569" w:author="wang" w:date="2017-12-27T10:28:00Z">
+      <w:del w:id="566" w:author="wang" w:date="2017-12-27T10:28:00Z">
         <w:r>
           <w:delText>PerfCFI</w:delText>
         </w:r>
@@ -10207,7 +10152,7 @@
         </w:rPr>
         <w:t>基于以下策略对</w:t>
       </w:r>
-      <w:ins w:id="570" w:author="wang" w:date="2017-12-27T10:28:00Z">
+      <w:ins w:id="567" w:author="wang" w:date="2017-12-27T10:28:00Z">
         <w:r>
           <w:rPr>
             <w:rFonts w:eastAsia="宋体" w:hint="eastAsia"/>
@@ -10216,7 +10161,7 @@
           <w:t>配件</w:t>
         </w:r>
       </w:ins>
-      <w:del w:id="571" w:author="wang" w:date="2017-12-27T10:28:00Z">
+      <w:del w:id="568" w:author="wang" w:date="2017-12-27T10:28:00Z">
         <w:r>
           <w:delText>gadget</w:delText>
         </w:r>
@@ -10228,9 +10173,9 @@
         </w:rPr>
         <w:t>长度进行统计</w:t>
       </w:r>
-      <w:commentRangeEnd w:id="564"/>
-      <w:r>
-        <w:commentReference w:id="564"/>
+      <w:commentRangeEnd w:id="557"/>
+      <w:r>
+        <w:commentReference w:id="557"/>
       </w:r>
       <w:r>
         <w:rPr>
@@ -10263,12 +10208,12 @@
         </w:rPr>
         <w:t>初始</w:t>
       </w:r>
-      <w:del w:id="572" w:author="wang" w:date="2017-12-27T10:28:00Z">
+      <w:del w:id="569" w:author="wang" w:date="2017-12-27T10:28:00Z">
         <w:r>
           <w:delText>gadget</w:delText>
         </w:r>
       </w:del>
-      <w:ins w:id="573" w:author="wang" w:date="2017-12-27T10:28:00Z">
+      <w:ins w:id="570" w:author="wang" w:date="2017-12-27T10:28:00Z">
         <w:r>
           <w:rPr>
             <w:rFonts w:ascii="宋体" w:eastAsiaTheme="minorEastAsia" w:hAnsi="宋体" w:cs="宋体" w:hint="eastAsia"/>
@@ -10318,7 +10263,7 @@
         </w:rPr>
         <w:t>如果是当前分支片段为疑似</w:t>
       </w:r>
-      <w:ins w:id="574" w:author="wang" w:date="2017-12-27T10:28:00Z">
+      <w:ins w:id="571" w:author="wang" w:date="2017-12-27T10:28:00Z">
         <w:r>
           <w:rPr>
             <w:rFonts w:eastAsia="宋体" w:hint="eastAsia"/>
@@ -10326,7 +10271,7 @@
           <w:t>配件</w:t>
         </w:r>
       </w:ins>
-      <w:del w:id="575" w:author="wang" w:date="2017-12-27T10:28:00Z">
+      <w:del w:id="572" w:author="wang" w:date="2017-12-27T10:28:00Z">
         <w:r>
           <w:delText>gadget</w:delText>
         </w:r>
@@ -10338,7 +10283,7 @@
         </w:rPr>
         <w:t>结尾，那么将</w:t>
       </w:r>
-      <w:ins w:id="576" w:author="wang" w:date="2017-12-27T10:28:00Z">
+      <w:ins w:id="573" w:author="wang" w:date="2017-12-27T10:28:00Z">
         <w:r>
           <w:rPr>
             <w:rFonts w:eastAsia="宋体" w:hint="eastAsia"/>
@@ -10346,7 +10291,7 @@
           <w:t>配件</w:t>
         </w:r>
       </w:ins>
-      <w:del w:id="577" w:author="wang" w:date="2017-12-27T10:28:00Z">
+      <w:del w:id="574" w:author="wang" w:date="2017-12-27T10:28:00Z">
         <w:r>
           <w:delText>gadget</w:delText>
         </w:r>
@@ -10392,12 +10337,12 @@
         </w:rPr>
         <w:t>如果当前分支片段为疑似长无效片段，那么</w:t>
       </w:r>
-      <w:del w:id="578" w:author="wang" w:date="2017-12-27T10:28:00Z">
+      <w:del w:id="575" w:author="wang" w:date="2017-12-27T10:28:00Z">
         <w:r>
           <w:delText>gadget</w:delText>
         </w:r>
       </w:del>
-      <w:ins w:id="579" w:author="wang" w:date="2017-12-27T10:29:00Z">
+      <w:ins w:id="576" w:author="wang" w:date="2017-12-27T10:29:00Z">
         <w:r>
           <w:rPr>
             <w:rFonts w:eastAsiaTheme="minorEastAsia" w:hint="eastAsia"/>
@@ -10425,7 +10370,7 @@
         </w:tabs>
         <w:ind w:left="840" w:hanging="420"/>
         <w:rPr>
-          <w:ins w:id="580" w:author="wang" w:date="2017-12-27T10:28:00Z"/>
+          <w:ins w:id="577" w:author="wang" w:date="2017-12-27T10:28:00Z"/>
           <w:rFonts w:ascii="宋体" w:eastAsia="宋体" w:hAnsi="宋体" w:cs="宋体"/>
           <w:lang w:val="zh-TW" w:eastAsia="zh-TW"/>
         </w:rPr>
@@ -10457,7 +10402,7 @@
         </w:rPr>
         <w:t>）的情形则将</w:t>
       </w:r>
-      <w:ins w:id="581" w:author="wang" w:date="2017-12-27T10:29:00Z">
+      <w:ins w:id="578" w:author="wang" w:date="2017-12-27T10:29:00Z">
         <w:r>
           <w:rPr>
             <w:rFonts w:eastAsia="宋体" w:hint="eastAsia"/>
@@ -10465,7 +10410,7 @@
           <w:t>配件</w:t>
         </w:r>
       </w:ins>
-      <w:del w:id="582" w:author="wang" w:date="2017-12-27T10:29:00Z">
+      <w:del w:id="579" w:author="wang" w:date="2017-12-27T10:29:00Z">
         <w:r>
           <w:delText>gadget</w:delText>
         </w:r>
@@ -10496,17 +10441,17 @@
           <w:numId w:val="44"/>
         </w:numPr>
         <w:rPr>
-          <w:rFonts w:eastAsiaTheme="minorEastAsia" w:hint="eastAsia"/>
+          <w:rFonts w:eastAsiaTheme="minorEastAsia"/>
           <w:b/>
         </w:rPr>
-        <w:pPrChange w:id="583" w:author="wang" w:date="2017-12-27T10:33:00Z">
+        <w:pPrChange w:id="580" w:author="wang" w:date="2017-12-27T10:33:00Z">
           <w:pPr>
             <w:pStyle w:val="a0"/>
             <w:ind w:firstLine="0"/>
           </w:pPr>
         </w:pPrChange>
       </w:pPr>
-      <w:ins w:id="584" w:author="wang" w:date="2017-12-27T10:29:00Z">
+      <w:ins w:id="581" w:author="wang" w:date="2017-12-27T10:29:00Z">
         <w:r>
           <w:rPr>
             <w:rFonts w:eastAsiaTheme="minorEastAsia" w:hint="eastAsia"/>
@@ -10543,7 +10488,7 @@
         </w:rPr>
         <w:tab/>
       </w:r>
-      <w:ins w:id="585" w:author="wang" w:date="2017-12-27T10:29:00Z">
+      <w:ins w:id="582" w:author="wang" w:date="2017-12-27T10:29:00Z">
         <w:r>
           <w:rPr>
             <w:rFonts w:eastAsia="Arial Unicode MS" w:hAnsi="Arial Unicode MS" w:cs="Arial Unicode MS"/>
@@ -10551,7 +10496,7 @@
           <w:t>BranchChecker</w:t>
         </w:r>
       </w:ins>
-      <w:del w:id="586" w:author="wang" w:date="2017-12-27T10:29:00Z">
+      <w:del w:id="583" w:author="wang" w:date="2017-12-27T10:29:00Z">
         <w:r>
           <w:rPr>
             <w:rFonts w:eastAsia="Arial Unicode MS" w:hAnsi="Arial Unicode MS" w:cs="Arial Unicode MS"/>
@@ -10603,7 +10548,7 @@
         </w:rPr>
         <w:t>连续的</w:t>
       </w:r>
-      <w:ins w:id="587" w:author="wang" w:date="2017-12-27T10:29:00Z">
+      <w:ins w:id="584" w:author="wang" w:date="2017-12-27T10:29:00Z">
         <w:r>
           <w:rPr>
             <w:rFonts w:eastAsia="宋体" w:hint="eastAsia"/>
@@ -10611,7 +10556,7 @@
           <w:t>配件</w:t>
         </w:r>
       </w:ins>
-      <w:del w:id="588" w:author="wang" w:date="2017-12-27T10:29:00Z">
+      <w:del w:id="585" w:author="wang" w:date="2017-12-27T10:29:00Z">
         <w:r>
           <w:delText>gadget</w:delText>
         </w:r>
@@ -10623,7 +10568,7 @@
         </w:rPr>
         <w:t>数超过一定阈值</w:t>
       </w:r>
-      <w:ins w:id="589" w:author="wang" w:date="2017-12-27T10:30:00Z">
+      <w:ins w:id="586" w:author="wang" w:date="2017-12-27T10:30:00Z">
         <w:r>
           <w:rPr>
             <w:rFonts w:eastAsia="宋体" w:hint="eastAsia"/>
@@ -10637,7 +10582,7 @@
           <w:t>min</w:t>
         </w:r>
       </w:ins>
-      <w:del w:id="590" w:author="wang" w:date="2017-12-27T10:30:00Z">
+      <w:del w:id="587" w:author="wang" w:date="2017-12-27T10:30:00Z">
         <w:r>
           <w:delText>max</w:delText>
         </w:r>
@@ -10645,7 +10590,7 @@
       <w:r>
         <w:t>ChainLength</w:t>
       </w:r>
-      <w:ins w:id="591" w:author="wang" w:date="2017-12-27T10:30:00Z">
+      <w:ins w:id="588" w:author="wang" w:date="2017-12-27T10:30:00Z">
         <w:r>
           <w:rPr>
             <w:rFonts w:eastAsiaTheme="minorEastAsia" w:hint="eastAsia"/>
@@ -10675,21 +10620,30 @@
           <w:rFonts w:eastAsia="宋体" w:hint="eastAsia"/>
           <w:lang w:val="zh-TW" w:eastAsia="zh-TW"/>
         </w:rPr>
-        <w:t>该检测条件适用于通常的</w:t>
-      </w:r>
-      <w:r>
-        <w:t>ROP</w:t>
-      </w:r>
-      <w:r>
-        <w:rPr>
-          <w:rFonts w:eastAsia="宋体" w:hint="eastAsia"/>
-          <w:lang w:val="zh-TW" w:eastAsia="zh-TW"/>
-        </w:rPr>
-        <w:t>攻击检测，</w:t>
-      </w:r>
-      <w:r>
-        <w:t>ROP</w:t>
-      </w:r>
+        <w:t>该检测条件适用于</w:t>
+      </w:r>
+      <w:del w:id="589" w:author="wang" w:date="2017-12-27T10:41:00Z">
+        <w:r>
+          <w:rPr>
+            <w:rFonts w:eastAsia="宋体" w:hint="eastAsia"/>
+            <w:lang w:val="zh-TW" w:eastAsia="zh-TW"/>
+          </w:rPr>
+          <w:delText>通常的</w:delText>
+        </w:r>
+        <w:r>
+          <w:delText>ROP</w:delText>
+        </w:r>
+        <w:r>
+          <w:rPr>
+            <w:rFonts w:eastAsia="宋体" w:hint="eastAsia"/>
+            <w:lang w:val="zh-TW" w:eastAsia="zh-TW"/>
+          </w:rPr>
+          <w:delText>攻击检测，</w:delText>
+        </w:r>
+        <w:r>
+          <w:delText>ROP</w:delText>
+        </w:r>
+      </w:del>
       <w:r>
         <w:rPr>
           <w:rFonts w:eastAsia="宋体" w:hint="eastAsia"/>
@@ -10697,12 +10651,12 @@
         </w:rPr>
         <w:t>由一连串的</w:t>
       </w:r>
-      <w:del w:id="592" w:author="wang" w:date="2017-12-27T10:30:00Z">
+      <w:del w:id="590" w:author="wang" w:date="2017-12-27T10:30:00Z">
         <w:r>
           <w:delText>gadget</w:delText>
         </w:r>
       </w:del>
-      <w:ins w:id="593" w:author="wang" w:date="2017-12-27T10:30:00Z">
+      <w:ins w:id="591" w:author="wang" w:date="2017-12-27T10:30:00Z">
         <w:r>
           <w:rPr>
             <w:rFonts w:eastAsiaTheme="minorEastAsia" w:hint="eastAsia"/>
@@ -10710,12 +10664,73 @@
           <w:t>配件</w:t>
         </w:r>
       </w:ins>
-      <w:r>
-        <w:rPr>
-          <w:rFonts w:eastAsia="宋体" w:hint="eastAsia"/>
-          <w:lang w:val="zh-TW" w:eastAsia="zh-TW"/>
-        </w:rPr>
-        <w:t>构成；</w:t>
+      <w:ins w:id="592" w:author="wang" w:date="2017-12-27T10:41:00Z">
+        <w:r>
+          <w:rPr>
+            <w:rFonts w:eastAsiaTheme="minorEastAsia" w:hint="eastAsia"/>
+          </w:rPr>
+          <w:t>链</w:t>
+        </w:r>
+      </w:ins>
+      <w:r>
+        <w:rPr>
+          <w:rFonts w:eastAsia="宋体" w:hint="eastAsia"/>
+          <w:lang w:val="zh-TW" w:eastAsia="zh-TW"/>
+        </w:rPr>
+        <w:t>构成</w:t>
+      </w:r>
+      <w:ins w:id="593" w:author="wang" w:date="2017-12-27T10:41:00Z">
+        <w:r>
+          <w:rPr>
+            <w:rFonts w:eastAsia="宋体" w:hint="eastAsia"/>
+            <w:lang w:val="zh-TW"/>
+          </w:rPr>
+          <w:t>的</w:t>
+        </w:r>
+        <w:r>
+          <w:rPr>
+            <w:rFonts w:eastAsia="宋体"/>
+            <w:lang w:val="zh-TW"/>
+          </w:rPr>
+          <w:t>攻击类型，也是最常见</w:t>
+        </w:r>
+      </w:ins>
+      <w:ins w:id="594" w:author="wang" w:date="2017-12-27T10:42:00Z">
+        <w:r>
+          <w:rPr>
+            <w:rFonts w:eastAsia="宋体"/>
+            <w:lang w:val="zh-TW"/>
+          </w:rPr>
+          <w:t>的</w:t>
+        </w:r>
+        <w:r>
+          <w:rPr>
+            <w:rFonts w:eastAsia="宋体" w:hint="eastAsia"/>
+            <w:lang w:val="zh-TW"/>
+          </w:rPr>
+          <w:t>ROP</w:t>
+        </w:r>
+        <w:r>
+          <w:rPr>
+            <w:rFonts w:eastAsia="宋体"/>
+            <w:lang w:val="zh-TW"/>
+          </w:rPr>
+          <w:t>攻击</w:t>
+        </w:r>
+        <w:r>
+          <w:rPr>
+            <w:rFonts w:eastAsiaTheme="minorEastAsia" w:hint="eastAsia"/>
+            <w:lang w:val="zh-TW"/>
+          </w:rPr>
+          <w:t>情形</w:t>
+        </w:r>
+      </w:ins>
+      <w:r>
+        <w:rPr>
+          <w:rFonts w:eastAsia="宋体" w:hint="eastAsia"/>
+          <w:lang w:val="zh-TW" w:eastAsia="zh-TW"/>
+        </w:rPr>
+        <w:t>；</w:t>
       </w:r>
     </w:p>
     <w:p>
@@ -10741,7 +10756,7 @@
         </w:rPr>
         <w:t>敏感系统调用中的参数和上一个疑似</w:t>
       </w:r>
-      <w:ins w:id="594" w:author="wang" w:date="2017-12-27T10:30:00Z">
+      <w:ins w:id="595" w:author="wang" w:date="2017-12-27T10:30:00Z">
         <w:r>
           <w:rPr>
             <w:rFonts w:eastAsia="宋体" w:hint="eastAsia"/>
@@ -10749,7 +10764,7 @@
           <w:t>配件</w:t>
         </w:r>
       </w:ins>
-      <w:del w:id="595" w:author="wang" w:date="2017-12-27T10:30:00Z">
+      <w:del w:id="596" w:author="wang" w:date="2017-12-27T10:30:00Z">
         <w:r>
           <w:delText>gadget</w:delText>
         </w:r>
@@ -10761,7 +10776,7 @@
         </w:rPr>
         <w:t>的系统</w:t>
       </w:r>
-      <w:ins w:id="596" w:author="wang" w:date="2017-12-27T10:36:00Z">
+      <w:ins w:id="597" w:author="wang" w:date="2017-12-27T10:36:00Z">
         <w:r>
           <w:rPr>
             <w:rFonts w:eastAsiaTheme="minorEastAsia" w:hint="eastAsia"/>
@@ -10799,7 +10814,7 @@
           <w:t>架构寄存器的值来表征系统状态）</w:t>
         </w:r>
       </w:ins>
-      <w:del w:id="597" w:author="wang" w:date="2017-12-27T10:36:00Z">
+      <w:del w:id="598" w:author="wang" w:date="2017-12-27T10:36:00Z">
         <w:r>
           <w:rPr>
             <w:rFonts w:eastAsia="宋体" w:hint="eastAsia"/>
@@ -10808,7 +10823,7 @@
           <w:delText>架构值</w:delText>
         </w:r>
       </w:del>
-      <w:commentRangeStart w:id="598"/>
+      <w:commentRangeStart w:id="599"/>
       <w:r>
         <w:rPr>
           <w:rFonts w:eastAsia="宋体" w:hint="eastAsia"/>
@@ -10816,7 +10831,7 @@
         </w:rPr>
         <w:t>基本一致</w:t>
       </w:r>
-      <w:commentRangeEnd w:id="598"/>
+      <w:commentRangeEnd w:id="599"/>
       <w:r>
         <w:rPr>
           <w:rStyle w:val="af2"/>
@@ -10825,7 +10840,7 @@
           <w:kern w:val="0"/>
           <w:lang w:eastAsia="en-US"/>
         </w:rPr>
-        <w:commentReference w:id="598"/>
+        <w:commentReference w:id="599"/>
       </w:r>
       <w:r>
         <w:rPr>
@@ -10851,12 +10866,12 @@
         </w:rPr>
         <w:t>该检测条件适用于通过较短的</w:t>
       </w:r>
-      <w:del w:id="599" w:author="wang" w:date="2017-12-27T10:32:00Z">
+      <w:del w:id="600" w:author="wang" w:date="2017-12-27T10:32:00Z">
         <w:r>
           <w:delText>gadget</w:delText>
         </w:r>
       </w:del>
-      <w:ins w:id="600" w:author="wang" w:date="2017-12-27T10:32:00Z">
+      <w:ins w:id="601" w:author="wang" w:date="2017-12-27T10:32:00Z">
         <w:r>
           <w:rPr>
             <w:rFonts w:eastAsiaTheme="minorEastAsia" w:hint="eastAsia"/>
@@ -10878,7 +10893,7 @@
         </w:rPr>
         <w:br/>
       </w:r>
-      <w:commentRangeStart w:id="601"/>
+      <w:commentRangeStart w:id="602"/>
     </w:p>
     <w:p>
       <w:pPr>
@@ -10893,7 +10908,7 @@
           <w:lang w:val="zh-TW" w:eastAsia="zh-TW"/>
         </w:rPr>
       </w:pPr>
-      <w:del w:id="602" w:author="wang" w:date="2017-12-27T10:00:00Z">
+      <w:del w:id="603" w:author="wang" w:date="2017-12-27T10:00:00Z">
         <w:r>
           <w:rPr>
             <w:rFonts w:eastAsia="黑体"/>
@@ -10916,9 +10931,9 @@
         </w:rPr>
         <w:br/>
       </w:r>
-      <w:commentRangeEnd w:id="601"/>
-      <w:r>
-        <w:commentReference w:id="601"/>
+      <w:commentRangeEnd w:id="602"/>
+      <w:r>
+        <w:commentReference w:id="602"/>
       </w:r>
     </w:p>
     <w:p>
@@ -10940,13 +10955,13 @@
         </w:rPr>
         <w:t>我们在</w:t>
       </w:r>
-      <w:commentRangeStart w:id="603"/>
+      <w:commentRangeStart w:id="604"/>
       <w:r>
         <w:t>Intel Ivy Bridge</w:t>
       </w:r>
-      <w:commentRangeEnd w:id="603"/>
-      <w:r>
-        <w:commentReference w:id="603"/>
+      <w:commentRangeEnd w:id="604"/>
+      <w:r>
+        <w:commentReference w:id="604"/>
       </w:r>
       <w:r>
         <w:rPr>
@@ -11005,13 +11020,13 @@
         </w:rPr>
         <w:t>内核的</w:t>
       </w:r>
-      <w:commentRangeStart w:id="604"/>
+      <w:commentRangeStart w:id="605"/>
       <w:r>
         <w:t>PMI</w:t>
       </w:r>
-      <w:commentRangeEnd w:id="604"/>
-      <w:r>
-        <w:commentReference w:id="604"/>
+      <w:commentRangeEnd w:id="605"/>
+      <w:r>
+        <w:commentReference w:id="605"/>
       </w:r>
       <w:r>
         <w:rPr>
@@ -11050,9 +11065,9 @@
         <w:ind w:left="846" w:firstLine="0"/>
         <w:jc w:val="center"/>
         <w:rPr>
-          <w:rFonts w:ascii="宋体" w:eastAsia="PMingLiU" w:hAnsi="宋体" w:cs="宋体" w:hint="eastAsia"/>
-          <w:lang w:val="zh-TW" w:eastAsia="zh-TW"/>
-          <w:rPrChange w:id="605" w:author="wang" w:date="2017-12-27T10:00:00Z">
+          <w:rFonts w:ascii="宋体" w:eastAsia="PMingLiU" w:hAnsi="宋体" w:cs="宋体"/>
+          <w:lang w:val="zh-TW" w:eastAsia="zh-TW"/>
+          <w:rPrChange w:id="606" w:author="wang" w:date="2017-12-27T10:00:00Z">
             <w:rPr>
               <w:rFonts w:ascii="宋体" w:eastAsia="宋体" w:hAnsi="宋体" w:cs="宋体"/>
               <w:lang w:val="zh-TW" w:eastAsia="zh-TW"/>
@@ -11060,7 +11075,7 @@
           </w:rPrChange>
         </w:rPr>
       </w:pPr>
-      <w:del w:id="606" w:author="wang" w:date="2017-12-27T10:00:00Z">
+      <w:del w:id="607" w:author="wang" w:date="2017-12-27T10:00:00Z">
         <w:r>
           <w:rPr>
             <w:rFonts w:ascii="宋体" w:eastAsia="宋体" w:hAnsi="宋体" w:cs="宋体"/>
@@ -11116,12 +11131,11 @@
         <w:ind w:firstLine="0"/>
         <w:jc w:val="center"/>
         <w:rPr>
-          <w:del w:id="607" w:author="wang" w:date="2017-12-27T10:00:00Z"/>
-          <w:rFonts w:hint="eastAsia"/>
-        </w:rPr>
-      </w:pPr>
-      <w:commentRangeStart w:id="608"/>
-      <w:del w:id="609" w:author="wang" w:date="2017-12-27T10:00:00Z">
+          <w:del w:id="608" w:author="wang" w:date="2017-12-27T10:00:00Z"/>
+        </w:rPr>
+      </w:pPr>
+      <w:commentRangeStart w:id="609"/>
+      <w:del w:id="610" w:author="wang" w:date="2017-12-27T10:00:00Z">
         <w:r>
           <w:delText>Fig.1  Structure of PerfCFI</w:delText>
         </w:r>
@@ -11136,14 +11150,14 @@
         <w:rPr>
           <w:rFonts w:ascii="宋体" w:eastAsia="PMingLiU" w:hAnsi="宋体" w:cs="宋体"/>
           <w:lang w:val="zh-TW" w:eastAsia="zh-TW"/>
-          <w:rPrChange w:id="610" w:author="wang" w:date="2017-12-27T10:00:00Z">
+          <w:rPrChange w:id="611" w:author="wang" w:date="2017-12-27T10:00:00Z">
             <w:rPr>
               <w:rFonts w:ascii="宋体" w:eastAsia="宋体" w:hAnsi="宋体" w:cs="宋体"/>
               <w:lang w:val="zh-TW" w:eastAsia="zh-TW"/>
             </w:rPr>
           </w:rPrChange>
         </w:rPr>
-        <w:pPrChange w:id="611" w:author="wang" w:date="2017-12-27T10:00:00Z">
+        <w:pPrChange w:id="612" w:author="wang" w:date="2017-12-27T10:00:00Z">
           <w:pPr>
             <w:pStyle w:val="a0"/>
             <w:spacing w:after="142"/>
@@ -11152,12 +11166,13 @@
           </w:pPr>
         </w:pPrChange>
       </w:pPr>
-      <w:del w:id="612" w:author="wang" w:date="2017-12-27T10:00:00Z">
+      <w:del w:id="613" w:author="wang" w:date="2017-12-27T10:00:00Z">
         <w:r>
           <w:rPr>
             <w:rFonts w:eastAsia="宋体" w:hint="eastAsia"/>
             <w:lang w:val="zh-TW" w:eastAsia="zh-TW"/>
           </w:rPr>
+          <w:lastRenderedPageBreak/>
           <w:delText>图</w:delText>
         </w:r>
         <w:r>
@@ -11170,7 +11185,7 @@
           </w:rPr>
           <w:delText>组织结构</w:delText>
         </w:r>
-        <w:commentRangeEnd w:id="608"/>
+        <w:commentRangeEnd w:id="609"/>
         <w:r>
           <w:rPr>
             <w:rStyle w:val="af2"/>
@@ -11179,7 +11194,7 @@
             <w:kern w:val="0"/>
             <w:lang w:eastAsia="en-US"/>
           </w:rPr>
-          <w:commentReference w:id="608"/>
+          <w:commentReference w:id="609"/>
         </w:r>
       </w:del>
     </w:p>
@@ -11197,7 +11212,6 @@
           <w:rFonts w:eastAsia="宋体" w:hint="eastAsia"/>
           <w:lang w:val="zh-TW" w:eastAsia="zh-TW"/>
         </w:rPr>
-        <w:lastRenderedPageBreak/>
         <w:t>下面将对检测触发点及具体的</w:t>
       </w:r>
       <w:r>
@@ -11217,7 +11231,7 @@
         </w:rPr>
         <w:br/>
       </w:r>
-      <w:commentRangeStart w:id="613"/>
+      <w:commentRangeStart w:id="614"/>
     </w:p>
     <w:p>
       <w:pPr>
@@ -11247,9 +11261,9 @@
         </w:rPr>
         <w:br/>
       </w:r>
-      <w:commentRangeEnd w:id="613"/>
-      <w:r>
-        <w:commentReference w:id="613"/>
+      <w:commentRangeEnd w:id="614"/>
+      <w:r>
+        <w:commentReference w:id="614"/>
       </w:r>
     </w:p>
     <w:p>
@@ -11338,7 +11352,7 @@
         </w:rPr>
         <w:t>，</w:t>
       </w:r>
-      <w:commentRangeStart w:id="614"/>
+      <w:commentRangeStart w:id="615"/>
       <w:r>
         <w:rPr>
           <w:rFonts w:eastAsia="宋体" w:hint="eastAsia"/>
@@ -11349,9 +11363,9 @@
       <w:r>
         <w:t>0xac</w:t>
       </w:r>
-      <w:commentRangeEnd w:id="614"/>
-      <w:r>
-        <w:commentReference w:id="614"/>
+      <w:commentRangeEnd w:id="615"/>
+      <w:r>
+        <w:commentReference w:id="615"/>
       </w:r>
       <w:r>
         <w:rPr>
@@ -11410,7 +11424,7 @@
       <w:r>
         <w:t xml:space="preserve">  I</w:t>
       </w:r>
-      <w:commentRangeStart w:id="615"/>
+      <w:commentRangeStart w:id="616"/>
       <w:r>
         <w:t>vy Bridge</w:t>
       </w:r>
@@ -11421,9 +11435,9 @@
         </w:rPr>
         <w:t>支</w:t>
       </w:r>
-      <w:commentRangeEnd w:id="615"/>
-      <w:r>
-        <w:commentReference w:id="615"/>
+      <w:commentRangeEnd w:id="616"/>
+      <w:r>
+        <w:commentReference w:id="616"/>
       </w:r>
       <w:r>
         <w:rPr>
@@ -13416,7 +13430,7 @@
         </w:rPr>
         <w:br/>
       </w:r>
-      <w:commentRangeStart w:id="616"/>
+      <w:commentRangeStart w:id="617"/>
     </w:p>
     <w:p>
       <w:pPr>
@@ -13434,9 +13448,9 @@
         </w:rPr>
         <w:t>从上图可看出，用户态预测失败的</w:t>
       </w:r>
-      <w:commentRangeEnd w:id="616"/>
-      <w:r>
-        <w:commentReference w:id="616"/>
+      <w:commentRangeEnd w:id="617"/>
+      <w:r>
+        <w:commentReference w:id="617"/>
       </w:r>
       <w:r>
         <w:rPr>
@@ -16583,7 +16597,7 @@
         <w:spacing w:before="71" w:after="71"/>
         <w:ind w:firstLine="0"/>
         <w:rPr>
-          <w:ins w:id="617" w:author="wang" w:date="2017-12-25T14:20:00Z"/>
+          <w:ins w:id="618" w:author="wang" w:date="2017-12-25T14:20:00Z"/>
           <w:rFonts w:eastAsiaTheme="minorEastAsia"/>
           <w:shd w:val="clear" w:color="auto" w:fill="FFFF00"/>
         </w:rPr>
@@ -16595,7 +16609,7 @@
         <w:spacing w:before="71" w:after="71"/>
         <w:ind w:firstLine="0"/>
         <w:rPr>
-          <w:ins w:id="618" w:author="wang" w:date="2017-12-25T14:20:00Z"/>
+          <w:ins w:id="619" w:author="wang" w:date="2017-12-25T14:20:00Z"/>
           <w:rFonts w:eastAsiaTheme="minorEastAsia"/>
           <w:shd w:val="clear" w:color="auto" w:fill="FFFF00"/>
         </w:rPr>
@@ -16607,7 +16621,7 @@
         <w:spacing w:before="71" w:after="71"/>
         <w:ind w:firstLine="0"/>
         <w:rPr>
-          <w:ins w:id="619" w:author="wang" w:date="2017-12-25T14:20:00Z"/>
+          <w:ins w:id="620" w:author="wang" w:date="2017-12-25T14:20:00Z"/>
           <w:rFonts w:eastAsiaTheme="minorEastAsia"/>
           <w:shd w:val="clear" w:color="auto" w:fill="FFFF00"/>
         </w:rPr>
@@ -20068,7 +20082,7 @@
         </w:rPr>
         <w:t>）。</w:t>
       </w:r>
-      <w:commentRangeStart w:id="620"/>
+      <w:commentRangeStart w:id="621"/>
       <w:r>
         <w:rPr>
           <w:rFonts w:eastAsia="宋体" w:hint="eastAsia"/>
@@ -20116,9 +20130,9 @@
         </w:rPr>
         <w:t>倍，</w:t>
       </w:r>
-      <w:commentRangeEnd w:id="620"/>
-      <w:r>
-        <w:commentReference w:id="620"/>
+      <w:commentRangeEnd w:id="621"/>
+      <w:r>
+        <w:commentReference w:id="621"/>
       </w:r>
       <w:r>
         <w:rPr>
@@ -20410,7 +20424,7 @@
         </w:rPr>
         <w:br/>
       </w:r>
-      <w:commentRangeStart w:id="621"/>
+      <w:commentRangeStart w:id="622"/>
     </w:p>
     <w:p>
       <w:pPr>
@@ -20433,9 +20447,9 @@
         </w:rPr>
         <w:t>安全性评估</w:t>
       </w:r>
-      <w:commentRangeEnd w:id="621"/>
-      <w:r>
-        <w:commentReference w:id="621"/>
+      <w:commentRangeEnd w:id="622"/>
+      <w:r>
+        <w:commentReference w:id="622"/>
       </w:r>
     </w:p>
     <w:p>
@@ -20833,7 +20847,7 @@
         </w:rPr>
         <w:t>链，</w:t>
       </w:r>
-      <w:commentRangeStart w:id="622"/>
+      <w:commentRangeStart w:id="623"/>
       <w:r>
         <w:rPr>
           <w:rFonts w:eastAsia="宋体" w:hint="eastAsia"/>
@@ -20841,9 +20855,9 @@
         </w:rPr>
         <w:t>并及时阻止程序的继续运行</w:t>
       </w:r>
-      <w:commentRangeEnd w:id="622"/>
-      <w:r>
-        <w:commentReference w:id="622"/>
+      <w:commentRangeEnd w:id="623"/>
+      <w:r>
+        <w:commentReference w:id="623"/>
       </w:r>
       <w:r>
         <w:rPr>
@@ -20960,7 +20974,7 @@
           </mc:Choice>
           <mc:Fallback>
             <w:pict>
-              <v:group w14:anchorId="51729ABB" id="officeArt object" o:spid="_x0000_s1026" style="position:absolute;left:0;text-align:left;margin-left:21.05pt;margin-top:0;width:397.3pt;height:178.1pt;z-index:251664384;mso-wrap-distance-left:12pt;mso-wrap-distance-top:12pt;mso-wrap-distance-right:12pt;mso-wrap-distance-bottom:12pt;mso-position-vertical-relative:line" coordsize="50457,22618" o:gfxdata="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">
+              <v:group w14:anchorId="3357EDFE" id="officeArt object" o:spid="_x0000_s1026" style="position:absolute;left:0;text-align:left;margin-left:21.05pt;margin-top:0;width:397.3pt;height:178.1pt;z-index:251664384;mso-wrap-distance-left:12pt;mso-wrap-distance-top:12pt;mso-wrap-distance-right:12pt;mso-wrap-distance-bottom:12pt;mso-position-vertical-relative:line" coordsize="50457,22618" o:gfxdata="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">
                 <v:rect id="Shape 1073741829" o:spid="_x0000_s1027" style="position:absolute;width:50457;height:22618;visibility:visible;mso-wrap-style:square;v-text-anchor:top" o:gfxdata="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" stroked="f" strokeweight="1pt">
                   <v:stroke miterlimit="4"/>
                 </v:rect>
@@ -21043,7 +21057,7 @@
           </mc:Choice>
           <mc:Fallback>
             <w:pict>
-              <v:roundrect w14:anchorId="54E044E0" id="officeArt object" o:spid="_x0000_s1026" style="position:absolute;left:0;text-align:left;margin-left:77.2pt;margin-top:9.1pt;width:327.7pt;height:126.05pt;z-index:251665408;visibility:visible;mso-wrap-style:square;mso-wrap-distance-left:0;mso-wrap-distance-top:0;mso-wrap-distance-right:0;mso-wrap-distance-bottom:0;mso-position-horizontal:absolute;mso-position-horizontal-relative:text;mso-position-vertical:absolute;mso-position-vertical-relative:line;v-text-anchor:top" arcsize="3607f" o:gfxdata="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" filled="f" strokecolor="red" strokeweight="1.06mm">
+              <v:roundrect w14:anchorId="21FCFE1D" id="officeArt object" o:spid="_x0000_s1026" style="position:absolute;left:0;text-align:left;margin-left:77.2pt;margin-top:9.1pt;width:327.7pt;height:126.05pt;z-index:251665408;visibility:visible;mso-wrap-style:square;mso-wrap-distance-left:0;mso-wrap-distance-top:0;mso-wrap-distance-right:0;mso-wrap-distance-bottom:0;mso-position-horizontal:absolute;mso-position-horizontal-relative:text;mso-position-vertical:absolute;mso-position-vertical-relative:line;v-text-anchor:top" arcsize="3607f" o:gfxdata="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" filled="f" strokecolor="red" strokeweight="1.06mm">
                 <w10:wrap anchory="line"/>
               </v:roundrect>
             </w:pict>
@@ -21177,7 +21191,7 @@
           </mc:Choice>
           <mc:Fallback>
             <w:pict>
-              <v:roundrect w14:anchorId="08D1D6E4" id="officeArt object" o:spid="_x0000_s1026" style="position:absolute;left:0;text-align:left;margin-left:-339.2pt;margin-top:18.5pt;width:317.9pt;height:219.15pt;z-index:251660288;visibility:visible;mso-wrap-style:square;mso-wrap-distance-left:0;mso-wrap-distance-top:0;mso-wrap-distance-right:0;mso-wrap-distance-bottom:0;mso-position-horizontal:absolute;mso-position-horizontal-relative:text;mso-position-vertical:absolute;mso-position-vertical-relative:line;v-text-anchor:top" arcsize="1754f" o:gfxdata="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" filled="f" strokecolor="red" strokeweight="1.06mm">
+              <v:roundrect w14:anchorId="3615CB10" id="officeArt object" o:spid="_x0000_s1026" style="position:absolute;left:0;text-align:left;margin-left:-339.2pt;margin-top:18.5pt;width:317.9pt;height:219.15pt;z-index:251660288;visibility:visible;mso-wrap-style:square;mso-wrap-distance-left:0;mso-wrap-distance-top:0;mso-wrap-distance-right:0;mso-wrap-distance-bottom:0;mso-position-horizontal:absolute;mso-position-horizontal-relative:text;mso-position-vertical:absolute;mso-position-vertical-relative:line;v-text-anchor:top" arcsize="1754f" o:gfxdata="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" filled="f" strokecolor="red" strokeweight="1.06mm">
                 <w10:wrap anchory="line"/>
               </v:roundrect>
             </w:pict>
@@ -21274,7 +21288,7 @@
           </mc:Choice>
           <mc:Fallback>
             <w:pict>
-              <v:group w14:anchorId="729B2AE4" id="officeArt object" o:spid="_x0000_s1026" style="position:absolute;left:0;text-align:left;margin-left:22.05pt;margin-top:.15pt;width:395.35pt;height:239.75pt;z-index:251659264;mso-wrap-distance-left:12pt;mso-wrap-distance-top:12pt;mso-wrap-distance-right:12pt;mso-wrap-distance-bottom:12pt;mso-position-vertical-relative:line" coordsize="50209,30448" o:gfxdata="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">
+              <v:group w14:anchorId="4EA1FBCE" id="officeArt object" o:spid="_x0000_s1026" style="position:absolute;left:0;text-align:left;margin-left:22.05pt;margin-top:.15pt;width:395.35pt;height:239.75pt;z-index:251659264;mso-wrap-distance-left:12pt;mso-wrap-distance-top:12pt;mso-wrap-distance-right:12pt;mso-wrap-distance-bottom:12pt;mso-position-vertical-relative:line" coordsize="50209,30448" o:gfxdata="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">
                 <v:rect id="Shape 1073741834" o:spid="_x0000_s1027" style="position:absolute;width:50209;height:30448;visibility:visible;mso-wrap-style:square;v-text-anchor:top" o:gfxdata="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" stroked="f" strokeweight="1pt">
                   <v:stroke miterlimit="4"/>
                 </v:rect>
@@ -21630,7 +21644,7 @@
                         <a:effectLst/>
                         <a:extLst>
                           <a:ext uri="{C572A759-6A51-4108-AA02-DFA0A04FC94B}">
-                            <ma14:wrappingTextBoxFlag xmlns:ma14="http://schemas.microsoft.com/office/mac/drawingml/2011/main" xmlns:o="urn:schemas-microsoft-com:office:office" xmlns:v="urn:schemas-microsoft-com:vml" xmlns:w10="urn:schemas-microsoft-com:office:word" xmlns:w="http://schemas.openxmlformats.org/wordprocessingml/2006/main" xmlns="" val="1"/>
+                            <ma14:wrappingTextBoxFlag xmlns="" xmlns:w="http://schemas.openxmlformats.org/wordprocessingml/2006/main" xmlns:w10="urn:schemas-microsoft-com:office:word" xmlns:v="urn:schemas-microsoft-com:vml" xmlns:o="urn:schemas-microsoft-com:office:office" xmlns:ma14="http://schemas.microsoft.com/office/mac/drawingml/2011/main" val="1"/>
                           </a:ext>
                         </a:extLst>
                       </wps:spPr>
@@ -22088,7 +22102,7 @@
           </mc:Choice>
           <mc:Fallback>
             <w:pict>
-              <v:group w14:anchorId="460B5BC4" id="officeArt object" o:spid="_x0000_s1026" style="position:absolute;left:0;text-align:left;margin-left:21.4pt;margin-top:0;width:396.6pt;height:66.65pt;z-index:251662336;mso-wrap-distance-left:12pt;mso-wrap-distance-top:12pt;mso-wrap-distance-right:12pt;mso-wrap-distance-bottom:12pt;mso-position-vertical-relative:line" coordsize="50368,8464" o:gfxdata="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">
+              <v:group w14:anchorId="5A910470" id="officeArt object" o:spid="_x0000_s1026" style="position:absolute;left:0;text-align:left;margin-left:21.4pt;margin-top:0;width:396.6pt;height:66.65pt;z-index:251662336;mso-wrap-distance-left:12pt;mso-wrap-distance-top:12pt;mso-wrap-distance-right:12pt;mso-wrap-distance-bottom:12pt;mso-position-vertical-relative:line" coordsize="50368,8464" o:gfxdata="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">
                 <v:rect id="Shape 1073741838" o:spid="_x0000_s1027" style="position:absolute;width:50368;height:8464;visibility:visible;mso-wrap-style:square;v-text-anchor:top" o:gfxdata="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" stroked="f" strokeweight="1pt">
                   <v:stroke miterlimit="4"/>
                 </v:rect>
@@ -22163,7 +22177,7 @@
           </mc:Choice>
           <mc:Fallback>
             <w:pict>
-              <v:roundrect w14:anchorId="0FC7B13F" id="officeArt object" o:spid="_x0000_s1026" style="position:absolute;left:0;text-align:left;margin-left:83pt;margin-top:4.65pt;width:323.05pt;height:40.75pt;z-index:251663360;visibility:visible;mso-wrap-style:square;mso-wrap-distance-left:0;mso-wrap-distance-top:0;mso-wrap-distance-right:0;mso-wrap-distance-bottom:0;mso-position-horizontal:absolute;mso-position-horizontal-relative:text;mso-position-vertical:absolute;mso-position-vertical-relative:line;v-text-anchor:top" arcsize="10923f" o:gfxdata="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" filled="f" strokecolor="red" strokeweight="1.06mm">
+              <v:roundrect w14:anchorId="25B40804" id="officeArt object" o:spid="_x0000_s1026" style="position:absolute;left:0;text-align:left;margin-left:83pt;margin-top:4.65pt;width:323.05pt;height:40.75pt;z-index:251663360;visibility:visible;mso-wrap-style:square;mso-wrap-distance-left:0;mso-wrap-distance-top:0;mso-wrap-distance-right:0;mso-wrap-distance-bottom:0;mso-position-horizontal:absolute;mso-position-horizontal-relative:text;mso-position-vertical:absolute;mso-position-vertical-relative:line;v-text-anchor:top" arcsize="10923f" o:gfxdata="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" filled="f" strokecolor="red" strokeweight="1.06mm">
                 <w10:wrap anchory="line"/>
               </v:roundrect>
             </w:pict>
@@ -23056,7 +23070,7 @@
         </w:rPr>
         <w:t>检查以及系统调用检查，</w:t>
       </w:r>
-      <w:commentRangeStart w:id="623"/>
+      <w:commentRangeStart w:id="624"/>
       <w:r>
         <w:rPr>
           <w:rFonts w:eastAsia="宋体" w:hint="eastAsia"/>
@@ -23077,9 +23091,9 @@
         </w:rPr>
         <w:t>被历史覆盖的问题</w:t>
       </w:r>
-      <w:commentRangeEnd w:id="623"/>
-      <w:r>
-        <w:commentReference w:id="623"/>
+      <w:commentRangeEnd w:id="624"/>
+      <w:r>
+        <w:commentReference w:id="624"/>
       </w:r>
       <w:r>
         <w:rPr>
@@ -23347,7 +23361,7 @@
         </w:rPr>
         <w:br/>
       </w:r>
-      <w:commentRangeStart w:id="624"/>
+      <w:commentRangeStart w:id="625"/>
     </w:p>
     <w:p>
       <w:pPr>
@@ -23360,9 +23374,9 @@
       <w:r>
         <w:t>References</w:t>
       </w:r>
-      <w:commentRangeEnd w:id="624"/>
-      <w:r>
-        <w:commentReference w:id="624"/>
+      <w:commentRangeEnd w:id="625"/>
+      <w:r>
+        <w:commentReference w:id="625"/>
       </w:r>
       <w:r>
         <w:rPr>
@@ -26034,7 +26048,7 @@
       <w:pPr>
         <w:pStyle w:val="ab"/>
         <w:rPr>
-          <w:rFonts w:eastAsiaTheme="minorEastAsia" w:hint="eastAsia"/>
+          <w:rFonts w:eastAsiaTheme="minorEastAsia"/>
         </w:rPr>
       </w:pPr>
     </w:p>
@@ -26067,7 +26081,6 @@
       <w:pPr>
         <w:pStyle w:val="af1"/>
         <w:rPr>
-          <w:rFonts w:hint="eastAsia"/>
           <w:lang w:eastAsia="zh-CN"/>
         </w:rPr>
       </w:pPr>
@@ -26190,12 +26203,12 @@
       </w:r>
     </w:p>
   </w:comment>
-  <w:comment w:id="520" w:author="作者" w:date="2017-12-25T20:50:00Z" w:initials="">
+  <w:comment w:id="515" w:author="作者" w:date="2017-12-25T20:50:00Z" w:initials="">
     <w:p>
       <w:pPr>
         <w:pStyle w:val="ab"/>
         <w:rPr>
-          <w:rFonts w:eastAsiaTheme="minorEastAsia" w:hint="eastAsia"/>
+          <w:rFonts w:eastAsiaTheme="minorEastAsia"/>
         </w:rPr>
       </w:pPr>
     </w:p>
@@ -26203,7 +26216,7 @@
       <w:pPr>
         <w:pStyle w:val="ab"/>
         <w:rPr>
-          <w:rFonts w:eastAsiaTheme="minorEastAsia" w:hint="eastAsia"/>
+          <w:rFonts w:eastAsiaTheme="minorEastAsia"/>
         </w:rPr>
       </w:pPr>
     </w:p>
@@ -26225,7 +26238,7 @@
       </w:r>
     </w:p>
   </w:comment>
-  <w:comment w:id="523" w:author="wang" w:date="2017-12-27T10:35:00Z" w:initials="w">
+  <w:comment w:id="518" w:author="wang" w:date="2017-12-27T10:35:00Z" w:initials="w">
     <w:p>
       <w:pPr>
         <w:pStyle w:val="af1"/>
@@ -26274,7 +26287,6 @@
       <w:pPr>
         <w:pStyle w:val="af1"/>
         <w:rPr>
-          <w:rFonts w:hint="eastAsia"/>
           <w:lang w:eastAsia="zh-CN"/>
         </w:rPr>
       </w:pPr>
@@ -26295,7 +26307,7 @@
       </w:r>
     </w:p>
   </w:comment>
-  <w:comment w:id="525" w:author="作者" w:date="2017-12-25T20:56:00Z" w:initials="">
+  <w:comment w:id="520" w:author="作者" w:date="2017-12-25T20:56:00Z" w:initials="">
     <w:p>
       <w:pPr>
         <w:pStyle w:val="ab"/>
@@ -26308,7 +26320,7 @@
       <w:pPr>
         <w:pStyle w:val="ab"/>
         <w:rPr>
-          <w:rFonts w:eastAsiaTheme="minorEastAsia" w:hint="eastAsia"/>
+          <w:rFonts w:eastAsiaTheme="minorEastAsia"/>
         </w:rPr>
       </w:pPr>
     </w:p>
@@ -26324,7 +26336,7 @@
       </w:r>
     </w:p>
   </w:comment>
-  <w:comment w:id="535" w:author="wang" w:date="2017-12-27T10:25:00Z" w:initials="w">
+  <w:comment w:id="530" w:author="wang" w:date="2017-12-27T10:25:00Z" w:initials="w">
     <w:p>
       <w:pPr>
         <w:pStyle w:val="af1"/>
@@ -26373,7 +26385,6 @@
       <w:pPr>
         <w:pStyle w:val="af1"/>
         <w:rPr>
-          <w:rFonts w:hint="eastAsia"/>
           <w:lang w:eastAsia="zh-CN"/>
         </w:rPr>
       </w:pPr>
@@ -26454,7 +26465,7 @@
       </w:r>
     </w:p>
   </w:comment>
-  <w:comment w:id="534" w:author="作者" w:date="2017-12-25T20:56:00Z" w:initials="">
+  <w:comment w:id="529" w:author="作者" w:date="2017-12-25T20:56:00Z" w:initials="">
     <w:p>
       <w:pPr>
         <w:pStyle w:val="ab"/>
@@ -26477,7 +26488,7 @@
       </w:pPr>
     </w:p>
   </w:comment>
-  <w:comment w:id="552" w:author="作者" w:date="2017-12-25T20:55:00Z" w:initials="">
+  <w:comment w:id="546" w:author="作者" w:date="2017-12-25T20:55:00Z" w:initials="">
     <w:p>
       <w:pPr>
         <w:pStyle w:val="ab"/>
@@ -26543,65 +26554,21 @@
       </w:r>
     </w:p>
   </w:comment>
-  <w:comment w:id="564" w:author="作者" w:date="2017-12-25T20:58:00Z" w:initials="">
-    <w:p>
-      <w:pPr>
-        <w:pStyle w:val="ab"/>
-      </w:pPr>
-    </w:p>
-    <w:p>
-      <w:pPr>
-        <w:pStyle w:val="ab"/>
-      </w:pPr>
-      <w:r>
-        <w:rPr>
-          <w:rFonts w:ascii="Arial Unicode MS" w:hAnsi="Arial Unicode MS" w:cs="Arial Unicode MS" w:hint="eastAsia"/>
-        </w:rPr>
-        <w:t>对于</w:t>
-      </w:r>
-      <w:r>
-        <w:rPr>
-          <w:rFonts w:eastAsia="Arial Unicode MS" w:hAnsi="Arial Unicode MS" w:cs="Arial Unicode MS"/>
-        </w:rPr>
-        <w:t>Gadget</w:t>
-      </w:r>
-      <w:r>
-        <w:rPr>
-          <w:rFonts w:ascii="Arial Unicode MS" w:hAnsi="Arial Unicode MS" w:cs="Arial Unicode MS" w:hint="eastAsia"/>
-        </w:rPr>
-        <w:t>的识别是否有创新？是否可以强调？</w:t>
-      </w:r>
-    </w:p>
-  </w:comment>
-  <w:comment w:id="598" w:author="wang" w:date="2017-12-27T10:30:00Z" w:initials="w">
+  <w:comment w:id="559" w:author="wang" w:date="2017-12-27T10:46:00Z" w:initials="w">
     <w:p>
       <w:pPr>
         <w:pStyle w:val="af1"/>
-        <w:rPr>
-          <w:highlight w:val="yellow"/>
-          <w:lang w:eastAsia="zh-CN"/>
-        </w:rPr>
-      </w:pPr>
-      <w:r>
-        <w:rPr>
-          <w:rStyle w:val="af2"/>
-        </w:rPr>
-        <w:annotationRef/>
-      </w:r>
-      <w:r>
         <w:rPr>
           <w:rFonts w:hint="eastAsia"/>
           <w:highlight w:val="yellow"/>
           <w:lang w:eastAsia="zh-CN"/>
         </w:rPr>
-        <w:t>基本</w:t>
-      </w:r>
-      <w:r>
-        <w:rPr>
-          <w:highlight w:val="yellow"/>
-          <w:lang w:eastAsia="zh-CN"/>
-        </w:rPr>
-        <w:t>一致</w:t>
+      </w:pPr>
+      <w:r>
+        <w:rPr>
+          <w:rStyle w:val="af2"/>
+        </w:rPr>
+        <w:annotationRef/>
       </w:r>
       <w:r>
         <w:rPr>
@@ -26609,22 +26576,30 @@
           <w:highlight w:val="yellow"/>
           <w:lang w:eastAsia="zh-CN"/>
         </w:rPr>
-        <w:t xml:space="preserve"> </w:t>
-      </w:r>
+        <w:t>核实</w:t>
+      </w:r>
+    </w:p>
+    <w:p>
+      <w:pPr>
+        <w:pStyle w:val="af1"/>
+        <w:rPr>
+          <w:lang w:eastAsia="zh-CN"/>
+        </w:rPr>
+      </w:pPr>
       <w:r>
         <w:rPr>
           <w:rFonts w:hint="eastAsia"/>
           <w:highlight w:val="yellow"/>
           <w:lang w:eastAsia="zh-CN"/>
         </w:rPr>
-        <w:t>是</w:t>
+        <w:t>这里</w:t>
       </w:r>
       <w:r>
         <w:rPr>
           <w:highlight w:val="yellow"/>
           <w:lang w:eastAsia="zh-CN"/>
         </w:rPr>
-        <w:t>什么</w:t>
+        <w:t>的配件长度，是用在</w:t>
       </w:r>
       <w:r>
         <w:rPr>
@@ -26632,38 +26607,29 @@
           <w:highlight w:val="yellow"/>
           <w:lang w:eastAsia="zh-CN"/>
         </w:rPr>
-        <w:t>意思</w:t>
+        <w:t xml:space="preserve"> </w:t>
       </w:r>
       <w:r>
         <w:rPr>
           <w:highlight w:val="yellow"/>
           <w:lang w:eastAsia="zh-CN"/>
         </w:rPr>
-        <w:t>？</w:t>
-      </w:r>
-    </w:p>
-    <w:p>
-      <w:pPr>
-        <w:pStyle w:val="af1"/>
-        <w:rPr>
-          <w:rFonts w:hint="eastAsia"/>
-          <w:lang w:eastAsia="zh-CN"/>
-        </w:rPr>
-      </w:pPr>
+        <w:t>short basic sequence</w:t>
+      </w:r>
       <w:r>
         <w:rPr>
           <w:rFonts w:hint="eastAsia"/>
           <w:highlight w:val="yellow"/>
           <w:lang w:eastAsia="zh-CN"/>
         </w:rPr>
-        <w:t>是不是</w:t>
+        <w:t>这里</w:t>
       </w:r>
       <w:r>
         <w:rPr>
           <w:highlight w:val="yellow"/>
           <w:lang w:eastAsia="zh-CN"/>
         </w:rPr>
-        <w:t>就是</w:t>
+        <w:t>的？</w:t>
       </w:r>
       <w:r>
         <w:rPr>
@@ -26671,169 +26637,14 @@
           <w:highlight w:val="yellow"/>
           <w:lang w:eastAsia="zh-CN"/>
         </w:rPr>
-        <w:t>完全</w:t>
+        <w:t>那么</w:t>
       </w:r>
       <w:r>
         <w:rPr>
           <w:highlight w:val="yellow"/>
           <w:lang w:eastAsia="zh-CN"/>
         </w:rPr>
-        <w:t>一致？</w:t>
-      </w:r>
-    </w:p>
-  </w:comment>
-  <w:comment w:id="601" w:author="作者" w:date="2017-12-25T21:21:00Z" w:initials="">
-    <w:p>
-      <w:pPr>
-        <w:pStyle w:val="ab"/>
-      </w:pPr>
-    </w:p>
-    <w:p>
-      <w:pPr>
-        <w:pStyle w:val="ab"/>
-      </w:pPr>
-      <w:r>
-        <w:rPr>
-          <w:rFonts w:ascii="Arial Unicode MS" w:hAnsi="Arial Unicode MS" w:cs="Arial Unicode MS" w:hint="eastAsia"/>
-        </w:rPr>
-        <w:t>该部分的多数内容，都可以整理后作为</w:t>
-      </w:r>
-      <w:r>
-        <w:rPr>
-          <w:rFonts w:ascii="Arial Unicode MS" w:eastAsia="Arial Unicode MS" w:cs="Arial Unicode MS"/>
-        </w:rPr>
-        <w:t>”</w:t>
-      </w:r>
-      <w:r>
-        <w:rPr>
-          <w:rFonts w:ascii="Arial Unicode MS" w:hAnsi="Arial Unicode MS" w:cs="Arial Unicode MS" w:hint="eastAsia"/>
-        </w:rPr>
-        <w:t>方法</w:t>
-      </w:r>
-      <w:r>
-        <w:rPr>
-          <w:rFonts w:ascii="Arial Unicode MS" w:eastAsia="Arial Unicode MS" w:cs="Arial Unicode MS"/>
-        </w:rPr>
-        <w:t>“</w:t>
-      </w:r>
-      <w:r>
-        <w:rPr>
-          <w:rFonts w:ascii="Arial Unicode MS" w:hAnsi="Arial Unicode MS" w:cs="Arial Unicode MS" w:hint="eastAsia"/>
-        </w:rPr>
-        <w:t>的一部分，可以不要</w:t>
-      </w:r>
-      <w:r>
-        <w:rPr>
-          <w:rFonts w:ascii="Arial Unicode MS" w:eastAsia="Arial Unicode MS" w:cs="Arial Unicode MS"/>
-        </w:rPr>
-        <w:t>“</w:t>
-      </w:r>
-      <w:r>
-        <w:rPr>
-          <w:rFonts w:ascii="Arial Unicode MS" w:hAnsi="Arial Unicode MS" w:cs="Arial Unicode MS" w:hint="eastAsia"/>
-        </w:rPr>
-        <w:t>原型系统实现</w:t>
-      </w:r>
-      <w:r>
-        <w:rPr>
-          <w:rFonts w:ascii="Arial Unicode MS" w:eastAsia="Arial Unicode MS" w:cs="Arial Unicode MS"/>
-        </w:rPr>
-        <w:t>”</w:t>
-      </w:r>
-      <w:r>
-        <w:rPr>
-          <w:rFonts w:ascii="Arial Unicode MS" w:hAnsi="Arial Unicode MS" w:cs="Arial Unicode MS" w:hint="eastAsia"/>
-        </w:rPr>
-        <w:t>一节，这样拉低了档次。</w:t>
-      </w:r>
-    </w:p>
-  </w:comment>
-  <w:comment w:id="603" w:author="作者" w:date="2017-12-25T21:30:00Z" w:initials="">
-    <w:p>
-      <w:pPr>
-        <w:pStyle w:val="ab"/>
-      </w:pPr>
-    </w:p>
-    <w:p>
-      <w:pPr>
-        <w:pStyle w:val="ab"/>
-      </w:pPr>
-      <w:r>
-        <w:rPr>
-          <w:rFonts w:ascii="Arial Unicode MS" w:hAnsi="Arial Unicode MS" w:cs="Arial Unicode MS" w:hint="eastAsia"/>
-        </w:rPr>
-        <w:t>直接提这个平台总感觉怪怪的，是否可以先通用一些，后面具体实验时在指明具体的实验平台。</w:t>
-      </w:r>
-    </w:p>
-  </w:comment>
-  <w:comment w:id="604" w:author="作者" w:date="2017-12-25T21:16:00Z" w:initials="">
-    <w:p>
-      <w:pPr>
-        <w:pStyle w:val="ab"/>
-      </w:pPr>
-    </w:p>
-    <w:p>
-      <w:pPr>
-        <w:pStyle w:val="ab"/>
-      </w:pPr>
-      <w:r>
-        <w:rPr>
-          <w:rFonts w:ascii="Arial Unicode MS" w:hAnsi="Arial Unicode MS" w:cs="Arial Unicode MS" w:hint="eastAsia"/>
-        </w:rPr>
-        <w:t>第二部分的</w:t>
-      </w:r>
-      <w:r>
-        <w:rPr>
-          <w:rFonts w:eastAsia="Arial Unicode MS" w:hAnsi="Arial Unicode MS" w:cs="Arial Unicode MS"/>
-        </w:rPr>
-        <w:t>PerCFI</w:t>
-      </w:r>
-      <w:r>
-        <w:rPr>
-          <w:rFonts w:ascii="Arial Unicode MS" w:hAnsi="Arial Unicode MS" w:cs="Arial Unicode MS" w:hint="eastAsia"/>
-        </w:rPr>
-        <w:t>中没有看到</w:t>
-      </w:r>
-      <w:r>
-        <w:rPr>
-          <w:rFonts w:eastAsia="Arial Unicode MS" w:hAnsi="Arial Unicode MS" w:cs="Arial Unicode MS"/>
-        </w:rPr>
-        <w:t>PMI</w:t>
-      </w:r>
-      <w:r>
-        <w:rPr>
-          <w:rFonts w:ascii="Arial Unicode MS" w:hAnsi="Arial Unicode MS" w:cs="Arial Unicode MS" w:hint="eastAsia"/>
-        </w:rPr>
-        <w:t>和</w:t>
-      </w:r>
-      <w:r>
-        <w:rPr>
-          <w:rFonts w:eastAsia="Arial Unicode MS" w:hAnsi="Arial Unicode MS" w:cs="Arial Unicode MS"/>
-        </w:rPr>
-        <w:t>LBR</w:t>
-      </w:r>
-      <w:r>
-        <w:rPr>
-          <w:rFonts w:ascii="Arial Unicode MS" w:hAnsi="Arial Unicode MS" w:cs="Arial Unicode MS" w:hint="eastAsia"/>
-        </w:rPr>
-        <w:t>，应该交代清楚。</w:t>
-      </w:r>
-    </w:p>
-  </w:comment>
-  <w:comment w:id="608" w:author="wang" w:date="2017-12-27T09:59:00Z" w:initials="w">
-    <w:p>
-      <w:pPr>
-        <w:pStyle w:val="af1"/>
-        <w:rPr>
-          <w:highlight w:val="yellow"/>
-          <w:lang w:eastAsia="zh-CN"/>
-        </w:rPr>
-      </w:pPr>
-      <w:r>
-        <w:rPr>
-          <w:rStyle w:val="af2"/>
-        </w:rPr>
-        <w:annotationRef/>
+        <w:t>在这里的描述里面，是不是就可以换个说法，直接说配件长度低于一定</w:t>
       </w:r>
       <w:r>
         <w:rPr>
@@ -26841,14 +26652,72 @@
           <w:highlight w:val="yellow"/>
           <w:lang w:eastAsia="zh-CN"/>
         </w:rPr>
-        <w:t>这个</w:t>
+        <w:t>阈值</w:t>
       </w:r>
       <w:r>
         <w:rPr>
           <w:highlight w:val="yellow"/>
           <w:lang w:eastAsia="zh-CN"/>
         </w:rPr>
-        <w:t>图前面已经有了，这里是不是就</w:t>
+        <w:t>？</w:t>
+      </w:r>
+    </w:p>
+    <w:p>
+      <w:pPr>
+        <w:pStyle w:val="af1"/>
+        <w:rPr>
+          <w:rFonts w:hint="eastAsia"/>
+          <w:lang w:eastAsia="zh-CN"/>
+        </w:rPr>
+      </w:pPr>
+      <w:bookmarkStart w:id="562" w:name="_GoBack"/>
+      <w:bookmarkEnd w:id="562"/>
+    </w:p>
+  </w:comment>
+  <w:comment w:id="557" w:author="作者" w:date="2017-12-25T20:58:00Z" w:initials="">
+    <w:p>
+      <w:pPr>
+        <w:pStyle w:val="ab"/>
+      </w:pPr>
+    </w:p>
+    <w:p>
+      <w:pPr>
+        <w:pStyle w:val="ab"/>
+      </w:pPr>
+      <w:r>
+        <w:rPr>
+          <w:rFonts w:ascii="Arial Unicode MS" w:hAnsi="Arial Unicode MS" w:cs="Arial Unicode MS" w:hint="eastAsia"/>
+        </w:rPr>
+        <w:t>对于</w:t>
+      </w:r>
+      <w:r>
+        <w:rPr>
+          <w:rFonts w:eastAsia="Arial Unicode MS" w:hAnsi="Arial Unicode MS" w:cs="Arial Unicode MS"/>
+        </w:rPr>
+        <w:t>Gadget</w:t>
+      </w:r>
+      <w:r>
+        <w:rPr>
+          <w:rFonts w:ascii="Arial Unicode MS" w:hAnsi="Arial Unicode MS" w:cs="Arial Unicode MS" w:hint="eastAsia"/>
+        </w:rPr>
+        <w:t>的识别是否有创新？是否可以强调？</w:t>
+      </w:r>
+    </w:p>
+  </w:comment>
+  <w:comment w:id="599" w:author="wang" w:date="2017-12-27T10:30:00Z" w:initials="w">
+    <w:p>
+      <w:pPr>
+        <w:pStyle w:val="af1"/>
+        <w:rPr>
+          <w:highlight w:val="yellow"/>
+          <w:lang w:eastAsia="zh-CN"/>
+        </w:rPr>
+      </w:pPr>
+      <w:r>
+        <w:rPr>
+          <w:rStyle w:val="af2"/>
+        </w:rPr>
+        <w:annotationRef/>
       </w:r>
       <w:r>
         <w:rPr>
@@ -26856,38 +26725,22 @@
           <w:highlight w:val="yellow"/>
           <w:lang w:eastAsia="zh-CN"/>
         </w:rPr>
-        <w:t>不用要</w:t>
+        <w:t>基本</w:t>
       </w:r>
       <w:r>
         <w:rPr>
           <w:highlight w:val="yellow"/>
           <w:lang w:eastAsia="zh-CN"/>
         </w:rPr>
-        <w:t>了。</w:t>
-      </w:r>
-    </w:p>
-    <w:p>
-      <w:pPr>
-        <w:pStyle w:val="af1"/>
-        <w:rPr>
-          <w:rFonts w:hint="eastAsia"/>
-          <w:lang w:eastAsia="zh-CN"/>
-        </w:rPr>
-      </w:pPr>
+        <w:t>一致</w:t>
+      </w:r>
       <w:r>
         <w:rPr>
           <w:rFonts w:hint="eastAsia"/>
           <w:highlight w:val="yellow"/>
           <w:lang w:eastAsia="zh-CN"/>
         </w:rPr>
-        <w:t>直接</w:t>
-      </w:r>
-      <w:r>
-        <w:rPr>
-          <w:highlight w:val="yellow"/>
-          <w:lang w:eastAsia="zh-CN"/>
-        </w:rPr>
-        <w:t>说如图</w:t>
+        <w:t xml:space="preserve"> </w:t>
       </w:r>
       <w:r>
         <w:rPr>
@@ -26895,7 +26748,14 @@
           <w:highlight w:val="yellow"/>
           <w:lang w:eastAsia="zh-CN"/>
         </w:rPr>
-        <w:t>1</w:t>
+        <w:t>是</w:t>
+      </w:r>
+      <w:r>
+        <w:rPr>
+          <w:highlight w:val="yellow"/>
+          <w:lang w:eastAsia="zh-CN"/>
+        </w:rPr>
+        <w:t>什么</w:t>
       </w:r>
       <w:r>
         <w:rPr>
@@ -26903,18 +26763,287 @@
           <w:highlight w:val="yellow"/>
           <w:lang w:eastAsia="zh-CN"/>
         </w:rPr>
-        <w:t>所示</w:t>
+        <w:t>意思</w:t>
       </w:r>
       <w:r>
         <w:rPr>
           <w:highlight w:val="yellow"/>
           <w:lang w:eastAsia="zh-CN"/>
         </w:rPr>
+        <w:t>？</w:t>
+      </w:r>
+    </w:p>
+    <w:p>
+      <w:pPr>
+        <w:pStyle w:val="af1"/>
+        <w:rPr>
+          <w:lang w:eastAsia="zh-CN"/>
+        </w:rPr>
+      </w:pPr>
+      <w:r>
+        <w:rPr>
+          <w:rFonts w:hint="eastAsia"/>
+          <w:highlight w:val="yellow"/>
+          <w:lang w:eastAsia="zh-CN"/>
+        </w:rPr>
+        <w:t>是不是</w:t>
+      </w:r>
+      <w:r>
+        <w:rPr>
+          <w:highlight w:val="yellow"/>
+          <w:lang w:eastAsia="zh-CN"/>
+        </w:rPr>
+        <w:t>就是</w:t>
+      </w:r>
+      <w:r>
+        <w:rPr>
+          <w:rFonts w:hint="eastAsia"/>
+          <w:highlight w:val="yellow"/>
+          <w:lang w:eastAsia="zh-CN"/>
+        </w:rPr>
+        <w:t>完全</w:t>
+      </w:r>
+      <w:r>
+        <w:rPr>
+          <w:highlight w:val="yellow"/>
+          <w:lang w:eastAsia="zh-CN"/>
+        </w:rPr>
+        <w:t>一致？</w:t>
+      </w:r>
+    </w:p>
+  </w:comment>
+  <w:comment w:id="602" w:author="作者" w:date="2017-12-25T21:21:00Z" w:initials="">
+    <w:p>
+      <w:pPr>
+        <w:pStyle w:val="ab"/>
+      </w:pPr>
+    </w:p>
+    <w:p>
+      <w:pPr>
+        <w:pStyle w:val="ab"/>
+      </w:pPr>
+      <w:r>
+        <w:rPr>
+          <w:rFonts w:ascii="Arial Unicode MS" w:hAnsi="Arial Unicode MS" w:cs="Arial Unicode MS" w:hint="eastAsia"/>
+        </w:rPr>
+        <w:t>该部分的多数内容，都可以整理后作为</w:t>
+      </w:r>
+      <w:r>
+        <w:rPr>
+          <w:rFonts w:ascii="Arial Unicode MS" w:eastAsia="Arial Unicode MS" w:cs="Arial Unicode MS"/>
+        </w:rPr>
+        <w:t>”</w:t>
+      </w:r>
+      <w:r>
+        <w:rPr>
+          <w:rFonts w:ascii="Arial Unicode MS" w:hAnsi="Arial Unicode MS" w:cs="Arial Unicode MS" w:hint="eastAsia"/>
+        </w:rPr>
+        <w:t>方法</w:t>
+      </w:r>
+      <w:r>
+        <w:rPr>
+          <w:rFonts w:ascii="Arial Unicode MS" w:eastAsia="Arial Unicode MS" w:cs="Arial Unicode MS"/>
+        </w:rPr>
+        <w:t>“</w:t>
+      </w:r>
+      <w:r>
+        <w:rPr>
+          <w:rFonts w:ascii="Arial Unicode MS" w:hAnsi="Arial Unicode MS" w:cs="Arial Unicode MS" w:hint="eastAsia"/>
+        </w:rPr>
+        <w:t>的一部分，可以不要</w:t>
+      </w:r>
+      <w:r>
+        <w:rPr>
+          <w:rFonts w:ascii="Arial Unicode MS" w:eastAsia="Arial Unicode MS" w:cs="Arial Unicode MS"/>
+        </w:rPr>
+        <w:t>“</w:t>
+      </w:r>
+      <w:r>
+        <w:rPr>
+          <w:rFonts w:ascii="Arial Unicode MS" w:hAnsi="Arial Unicode MS" w:cs="Arial Unicode MS" w:hint="eastAsia"/>
+        </w:rPr>
+        <w:t>原型系统实现</w:t>
+      </w:r>
+      <w:r>
+        <w:rPr>
+          <w:rFonts w:ascii="Arial Unicode MS" w:eastAsia="Arial Unicode MS" w:cs="Arial Unicode MS"/>
+        </w:rPr>
+        <w:t>”</w:t>
+      </w:r>
+      <w:r>
+        <w:rPr>
+          <w:rFonts w:ascii="Arial Unicode MS" w:hAnsi="Arial Unicode MS" w:cs="Arial Unicode MS" w:hint="eastAsia"/>
+        </w:rPr>
+        <w:t>一节，这样拉低了档次。</w:t>
+      </w:r>
+    </w:p>
+  </w:comment>
+  <w:comment w:id="604" w:author="作者" w:date="2017-12-25T21:30:00Z" w:initials="">
+    <w:p>
+      <w:pPr>
+        <w:pStyle w:val="ab"/>
+      </w:pPr>
+    </w:p>
+    <w:p>
+      <w:pPr>
+        <w:pStyle w:val="ab"/>
+      </w:pPr>
+      <w:r>
+        <w:rPr>
+          <w:rFonts w:ascii="Arial Unicode MS" w:hAnsi="Arial Unicode MS" w:cs="Arial Unicode MS" w:hint="eastAsia"/>
+        </w:rPr>
+        <w:t>直接提这个平台总感觉怪怪的，是否可以先通用一些，后面具体实验时在指明具体的实验平台。</w:t>
+      </w:r>
+    </w:p>
+  </w:comment>
+  <w:comment w:id="605" w:author="作者" w:date="2017-12-25T21:16:00Z" w:initials="">
+    <w:p>
+      <w:pPr>
+        <w:pStyle w:val="ab"/>
+      </w:pPr>
+    </w:p>
+    <w:p>
+      <w:pPr>
+        <w:pStyle w:val="ab"/>
+      </w:pPr>
+      <w:r>
+        <w:rPr>
+          <w:rFonts w:ascii="Arial Unicode MS" w:hAnsi="Arial Unicode MS" w:cs="Arial Unicode MS" w:hint="eastAsia"/>
+        </w:rPr>
+        <w:t>第二部分的</w:t>
+      </w:r>
+      <w:r>
+        <w:rPr>
+          <w:rFonts w:eastAsia="Arial Unicode MS" w:hAnsi="Arial Unicode MS" w:cs="Arial Unicode MS"/>
+        </w:rPr>
+        <w:t>PerCFI</w:t>
+      </w:r>
+      <w:r>
+        <w:rPr>
+          <w:rFonts w:ascii="Arial Unicode MS" w:hAnsi="Arial Unicode MS" w:cs="Arial Unicode MS" w:hint="eastAsia"/>
+        </w:rPr>
+        <w:t>中没有看到</w:t>
+      </w:r>
+      <w:r>
+        <w:rPr>
+          <w:rFonts w:eastAsia="Arial Unicode MS" w:hAnsi="Arial Unicode MS" w:cs="Arial Unicode MS"/>
+        </w:rPr>
+        <w:t>PMI</w:t>
+      </w:r>
+      <w:r>
+        <w:rPr>
+          <w:rFonts w:ascii="Arial Unicode MS" w:hAnsi="Arial Unicode MS" w:cs="Arial Unicode MS" w:hint="eastAsia"/>
+        </w:rPr>
+        <w:t>和</w:t>
+      </w:r>
+      <w:r>
+        <w:rPr>
+          <w:rFonts w:eastAsia="Arial Unicode MS" w:hAnsi="Arial Unicode MS" w:cs="Arial Unicode MS"/>
+        </w:rPr>
+        <w:t>LBR</w:t>
+      </w:r>
+      <w:r>
+        <w:rPr>
+          <w:rFonts w:ascii="Arial Unicode MS" w:hAnsi="Arial Unicode MS" w:cs="Arial Unicode MS" w:hint="eastAsia"/>
+        </w:rPr>
+        <w:t>，应该交代清楚。</w:t>
+      </w:r>
+    </w:p>
+  </w:comment>
+  <w:comment w:id="609" w:author="wang" w:date="2017-12-27T09:59:00Z" w:initials="w">
+    <w:p>
+      <w:pPr>
+        <w:pStyle w:val="af1"/>
+        <w:rPr>
+          <w:highlight w:val="yellow"/>
+          <w:lang w:eastAsia="zh-CN"/>
+        </w:rPr>
+      </w:pPr>
+      <w:r>
+        <w:rPr>
+          <w:rStyle w:val="af2"/>
+        </w:rPr>
+        <w:annotationRef/>
+      </w:r>
+      <w:r>
+        <w:rPr>
+          <w:rFonts w:hint="eastAsia"/>
+          <w:highlight w:val="yellow"/>
+          <w:lang w:eastAsia="zh-CN"/>
+        </w:rPr>
+        <w:t>这个</w:t>
+      </w:r>
+      <w:r>
+        <w:rPr>
+          <w:highlight w:val="yellow"/>
+          <w:lang w:eastAsia="zh-CN"/>
+        </w:rPr>
+        <w:t>图前面已经有了，这里是不是就</w:t>
+      </w:r>
+      <w:r>
+        <w:rPr>
+          <w:rFonts w:hint="eastAsia"/>
+          <w:highlight w:val="yellow"/>
+          <w:lang w:eastAsia="zh-CN"/>
+        </w:rPr>
+        <w:t>不用要</w:t>
+      </w:r>
+      <w:r>
+        <w:rPr>
+          <w:highlight w:val="yellow"/>
+          <w:lang w:eastAsia="zh-CN"/>
+        </w:rPr>
+        <w:t>了。</w:t>
+      </w:r>
+    </w:p>
+    <w:p>
+      <w:pPr>
+        <w:pStyle w:val="af1"/>
+        <w:rPr>
+          <w:lang w:eastAsia="zh-CN"/>
+        </w:rPr>
+      </w:pPr>
+      <w:r>
+        <w:rPr>
+          <w:rFonts w:hint="eastAsia"/>
+          <w:highlight w:val="yellow"/>
+          <w:lang w:eastAsia="zh-CN"/>
+        </w:rPr>
+        <w:t>直接</w:t>
+      </w:r>
+      <w:r>
+        <w:rPr>
+          <w:highlight w:val="yellow"/>
+          <w:lang w:eastAsia="zh-CN"/>
+        </w:rPr>
+        <w:t>说如图</w:t>
+      </w:r>
+      <w:r>
+        <w:rPr>
+          <w:rFonts w:hint="eastAsia"/>
+          <w:highlight w:val="yellow"/>
+          <w:lang w:eastAsia="zh-CN"/>
+        </w:rPr>
+        <w:t>1</w:t>
+      </w:r>
+      <w:r>
+        <w:rPr>
+          <w:rFonts w:hint="eastAsia"/>
+          <w:highlight w:val="yellow"/>
+          <w:lang w:eastAsia="zh-CN"/>
+        </w:rPr>
+        <w:t>所示</w:t>
+      </w:r>
+      <w:r>
+        <w:rPr>
+          <w:highlight w:val="yellow"/>
+          <w:lang w:eastAsia="zh-CN"/>
+        </w:rPr>
         <w:t>就行。</w:t>
       </w:r>
     </w:p>
   </w:comment>
-  <w:comment w:id="613" w:author="作者" w:date="2017-12-25T21:19:00Z" w:initials="">
+  <w:comment w:id="614" w:author="作者" w:date="2017-12-25T21:19:00Z" w:initials="">
     <w:p>
       <w:pPr>
         <w:pStyle w:val="ab"/>
@@ -26962,7 +27091,7 @@
       </w:r>
     </w:p>
   </w:comment>
-  <w:comment w:id="614" w:author="作者" w:date="2017-12-25T21:25:00Z" w:initials="">
+  <w:comment w:id="615" w:author="作者" w:date="2017-12-25T21:25:00Z" w:initials="">
     <w:p>
       <w:pPr>
         <w:pStyle w:val="ab"/>
@@ -26980,7 +27109,7 @@
       </w:r>
     </w:p>
   </w:comment>
-  <w:comment w:id="615" w:author="作者" w:date="2017-12-25T21:26:00Z" w:initials="">
+  <w:comment w:id="616" w:author="作者" w:date="2017-12-25T21:26:00Z" w:initials="">
     <w:p>
       <w:pPr>
         <w:pStyle w:val="ab"/>
@@ -26998,7 +27127,7 @@
       </w:r>
     </w:p>
   </w:comment>
-  <w:comment w:id="616" w:author="作者" w:date="2017-12-25T21:27:00Z" w:initials="">
+  <w:comment w:id="617" w:author="作者" w:date="2017-12-25T21:27:00Z" w:initials="">
     <w:p>
       <w:pPr>
         <w:pStyle w:val="ab"/>
@@ -27104,7 +27233,7 @@
       </w:r>
     </w:p>
   </w:comment>
-  <w:comment w:id="620" w:author="作者" w:date="2017-12-25T21:39:00Z" w:initials="">
+  <w:comment w:id="621" w:author="作者" w:date="2017-12-25T21:39:00Z" w:initials="">
     <w:p>
       <w:pPr>
         <w:pStyle w:val="ab"/>
@@ -27134,7 +27263,7 @@
       </w:r>
     </w:p>
   </w:comment>
-  <w:comment w:id="621" w:author="作者" w:date="2017-12-25T21:43:00Z" w:initials="">
+  <w:comment w:id="622" w:author="作者" w:date="2017-12-25T21:43:00Z" w:initials="">
     <w:p>
       <w:pPr>
         <w:pStyle w:val="ab"/>
@@ -27152,7 +27281,7 @@
       </w:r>
     </w:p>
   </w:comment>
-  <w:comment w:id="622" w:author="作者" w:date="2017-12-25T21:40:00Z" w:initials="">
+  <w:comment w:id="623" w:author="作者" w:date="2017-12-25T21:40:00Z" w:initials="">
     <w:p>
       <w:pPr>
         <w:pStyle w:val="ab"/>
@@ -27188,7 +27317,7 @@
       </w:r>
     </w:p>
   </w:comment>
-  <w:comment w:id="623" w:author="作者" w:date="2017-12-25T21:45:00Z" w:initials="">
+  <w:comment w:id="624" w:author="作者" w:date="2017-12-25T21:45:00Z" w:initials="">
     <w:p>
       <w:pPr>
         <w:pStyle w:val="ab"/>
@@ -27206,7 +27335,7 @@
       </w:r>
     </w:p>
   </w:comment>
-  <w:comment w:id="624" w:author="作者" w:date="2017-12-25T21:46:00Z" w:initials="">
+  <w:comment w:id="625" w:author="作者" w:date="2017-12-25T21:46:00Z" w:initials="">
     <w:p>
       <w:pPr>
         <w:pStyle w:val="ab"/>
@@ -27265,6 +27394,7 @@
   <w15:commentEx w15:paraId="540D166F" w15:done="0"/>
   <w15:commentEx w15:paraId="4CAAD641" w15:done="0"/>
   <w15:commentEx w15:paraId="48A95724" w15:done="0"/>
+  <w15:commentEx w15:paraId="62F6C432" w15:done="0"/>
   <w15:commentEx w15:paraId="20C1E338" w15:done="0"/>
   <w15:commentEx w15:paraId="6A5C08DC" w15:done="0"/>
   <w15:commentEx w15:paraId="4EB58D14" w15:done="0"/>
@@ -27506,7 +27636,7 @@
       <w:rPr>
         <w:noProof/>
       </w:rPr>
-      <w:t>16</w:t>
+      <w:t>6</w:t>
     </w:r>
     <w:r>
       <w:fldChar w:fldCharType="end"/>
@@ -27631,7 +27761,7 @@
       <w:rPr>
         <w:noProof/>
       </w:rPr>
-      <w:t>17</w:t>
+      <w:t>7</w:t>
     </w:r>
     <w:r>
       <w:fldChar w:fldCharType="end"/>
@@ -33790,11 +33920,11 @@
         </c:dLbls>
         <c:gapWidth val="100"/>
         <c:overlap val="-24"/>
-        <c:axId val="382724656"/>
-        <c:axId val="377941808"/>
+        <c:axId val="380524080"/>
+        <c:axId val="380520160"/>
       </c:barChart>
       <c:catAx>
-        <c:axId val="382724656"/>
+        <c:axId val="380524080"/>
         <c:scaling>
           <c:orientation val="minMax"/>
         </c:scaling>
@@ -33829,7 +33959,7 @@
             <a:endParaRPr lang="zh-CN"/>
           </a:p>
         </c:txPr>
-        <c:crossAx val="377941808"/>
+        <c:crossAx val="380520160"/>
         <c:crosses val="autoZero"/>
         <c:auto val="1"/>
         <c:lblAlgn val="ctr"/>
@@ -33837,7 +33967,7 @@
         <c:noMultiLvlLbl val="1"/>
       </c:catAx>
       <c:valAx>
-        <c:axId val="377941808"/>
+        <c:axId val="380520160"/>
         <c:scaling>
           <c:orientation val="minMax"/>
         </c:scaling>
@@ -33881,7 +34011,7 @@
             <a:endParaRPr lang="zh-CN"/>
           </a:p>
         </c:txPr>
-        <c:crossAx val="382724656"/>
+        <c:crossAx val="380524080"/>
         <c:crosses val="autoZero"/>
         <c:crossBetween val="between"/>
         <c:majorUnit val="75000"/>
@@ -35196,7 +35326,7 @@
 </file>
 
 <file path=customXml/itemProps1.xml><?xml version="1.0" encoding="utf-8"?>
-<ds:datastoreItem xmlns:ds="http://schemas.openxmlformats.org/officeDocument/2006/customXml" ds:itemID="{2A75A2BB-B3B7-40E6-A315-E324166B7F43}">
+<ds:datastoreItem xmlns:ds="http://schemas.openxmlformats.org/officeDocument/2006/customXml" ds:itemID="{5D88092A-34ED-42E6-A322-BF980BCC0F22}">
   <ds:schemaRefs>
     <ds:schemaRef ds:uri="http://schemas.openxmlformats.org/officeDocument/2006/bibliography"/>
   </ds:schemaRefs>

</xml_diff>